<commit_message>
Added new concept design documents
Deleted old ones.
</commit_message>
<xml_diff>
--- a/Concept/LightGame/GroupProj-Design-Document.docx
+++ b/Concept/LightGame/GroupProj-Design-Document.docx
@@ -1,6 +1,6 @@
 
 <file path=word/document.xml><?xml version="1.0" encoding="utf-8"?>
-<w:document xmlns:wpc="http://schemas.microsoft.com/office/word/2010/wordprocessingCanvas" xmlns:mc="http://schemas.openxmlformats.org/markup-compatibility/2006" xmlns:o="urn:schemas-microsoft-com:office:office" xmlns:r="http://schemas.openxmlformats.org/officeDocument/2006/relationships" xmlns:m="http://schemas.openxmlformats.org/officeDocument/2006/math" xmlns:v="urn:schemas-microsoft-com:vml" xmlns:wp14="http://schemas.microsoft.com/office/word/2010/wordprocessingDrawing" xmlns:wp="http://schemas.openxmlformats.org/drawingml/2006/wordprocessingDrawing" xmlns:w10="urn:schemas-microsoft-com:office:word" xmlns:w="http://schemas.openxmlformats.org/wordprocessingml/2006/main" xmlns:w14="http://schemas.microsoft.com/office/word/2010/wordml" xmlns:wpg="http://schemas.microsoft.com/office/word/2010/wordprocessingGroup" xmlns:wpi="http://schemas.microsoft.com/office/word/2010/wordprocessingInk" xmlns:wne="http://schemas.microsoft.com/office/word/2006/wordml" xmlns:wps="http://schemas.microsoft.com/office/word/2010/wordprocessingShape" mc:Ignorable="w14 wp14">
+<w:document xmlns:wpc="http://schemas.microsoft.com/office/word/2010/wordprocessingCanvas" xmlns:mc="http://schemas.openxmlformats.org/markup-compatibility/2006" xmlns:o="urn:schemas-microsoft-com:office:office" xmlns:r="http://schemas.openxmlformats.org/officeDocument/2006/relationships" xmlns:m="http://schemas.openxmlformats.org/officeDocument/2006/math" xmlns:v="urn:schemas-microsoft-com:vml" xmlns:wp14="http://schemas.microsoft.com/office/word/2010/wordprocessingDrawing" xmlns:wp="http://schemas.openxmlformats.org/drawingml/2006/wordprocessingDrawing" xmlns:w10="urn:schemas-microsoft-com:office:word" xmlns:w="http://schemas.openxmlformats.org/wordprocessingml/2006/main" xmlns:w14="http://schemas.microsoft.com/office/word/2010/wordml" xmlns:w15="http://schemas.microsoft.com/office/word/2012/wordml" xmlns:wpg="http://schemas.microsoft.com/office/word/2010/wordprocessingGroup" xmlns:wpi="http://schemas.microsoft.com/office/word/2010/wordprocessingInk" xmlns:wne="http://schemas.microsoft.com/office/word/2006/wordml" xmlns:wps="http://schemas.microsoft.com/office/word/2010/wordprocessingShape" mc:Ignorable="w14 w15 wp14">
   <w:body>
     <w:p>
       <w:pPr>
@@ -169,51 +169,31 @@
           <w:sz w:val="20"/>
           <w:szCs w:val="20"/>
         </w:rPr>
-        <w:t>As the protagonist you must traverse a dark environment with only a light source to guide your way to ward of enemies (potentially) and solve puzzles.</w:t>
-      </w:r>
-      <w:r>
-        <w:rPr>
-          <w:rFonts w:ascii="Tahoma" w:hAnsi="Tahoma" w:cs="Tahoma"/>
-          <w:sz w:val="20"/>
-          <w:szCs w:val="20"/>
-        </w:rPr>
-        <w:t xml:space="preserve"> The game will either be a Classical Adventure Game (investigation), Action-Adventure games. [</w:t>
-      </w:r>
-      <w:proofErr w:type="spellStart"/>
-      <w:r>
-        <w:rPr>
-          <w:rFonts w:ascii="Tahoma" w:hAnsi="Tahoma" w:cs="Tahoma"/>
-          <w:sz w:val="20"/>
-          <w:szCs w:val="20"/>
-        </w:rPr>
-        <w:t>Luban</w:t>
-      </w:r>
-      <w:proofErr w:type="spellEnd"/>
-      <w:r>
-        <w:rPr>
-          <w:rFonts w:ascii="Tahoma" w:hAnsi="Tahoma" w:cs="Tahoma"/>
-          <w:sz w:val="20"/>
-          <w:szCs w:val="20"/>
-        </w:rPr>
-        <w:t xml:space="preserve">, </w:t>
-      </w:r>
-      <w:proofErr w:type="gramStart"/>
-      <w:r>
-        <w:rPr>
-          <w:rFonts w:ascii="Tahoma" w:hAnsi="Tahoma" w:cs="Tahoma"/>
-          <w:sz w:val="20"/>
-          <w:szCs w:val="20"/>
-        </w:rPr>
-        <w:t>P :</w:t>
-      </w:r>
-      <w:proofErr w:type="gramEnd"/>
-      <w:r>
-        <w:rPr>
-          <w:rFonts w:ascii="Tahoma" w:hAnsi="Tahoma" w:cs="Tahoma"/>
-          <w:sz w:val="20"/>
-          <w:szCs w:val="20"/>
-        </w:rPr>
-        <w:t xml:space="preserve"> 2002]</w:t>
+        <w:t>As the protagonist you must traverse a dark</w:t>
+      </w:r>
+      <w:r>
+        <w:rPr>
+          <w:rFonts w:ascii="Tahoma" w:hAnsi="Tahoma" w:cs="Tahoma"/>
+          <w:sz w:val="20"/>
+          <w:szCs w:val="20"/>
+        </w:rPr>
+        <w:t>/foggy</w:t>
+      </w:r>
+      <w:r>
+        <w:rPr>
+          <w:rFonts w:ascii="Tahoma" w:hAnsi="Tahoma" w:cs="Tahoma"/>
+          <w:sz w:val="20"/>
+          <w:szCs w:val="20"/>
+        </w:rPr>
+        <w:t xml:space="preserve"> environment with only a light source to guide your way to ward of enemies (potentially) and solve puzzles.</w:t>
+      </w:r>
+      <w:r>
+        <w:rPr>
+          <w:rFonts w:ascii="Tahoma" w:hAnsi="Tahoma" w:cs="Tahoma"/>
+          <w:sz w:val="20"/>
+          <w:szCs w:val="20"/>
+        </w:rPr>
+        <w:t xml:space="preserve"> The game will either be a Classical Adventure Game (investigation), Action-Adventure games. [Luban, P : 2002]</w:t>
       </w:r>
     </w:p>
     <w:p>
@@ -362,7 +342,37 @@
           <w:sz w:val="20"/>
           <w:szCs w:val="20"/>
         </w:rPr>
-        <w:t xml:space="preserve">Enemies </w:t>
+        <w:t>Enemies</w:t>
+      </w:r>
+    </w:p>
+    <w:p>
+      <w:pPr>
+        <w:pStyle w:val="ListParagraph"/>
+        <w:numPr>
+          <w:ilvl w:val="0"/>
+          <w:numId w:val="3"/>
+        </w:numPr>
+        <w:rPr>
+          <w:rFonts w:ascii="Tahoma" w:hAnsi="Tahoma" w:cs="Tahoma"/>
+          <w:sz w:val="20"/>
+          <w:szCs w:val="20"/>
+        </w:rPr>
+      </w:pPr>
+      <w:r>
+        <w:rPr>
+          <w:rFonts w:ascii="Tahoma" w:hAnsi="Tahoma" w:cs="Tahoma"/>
+          <w:sz w:val="20"/>
+          <w:szCs w:val="20"/>
+        </w:rPr>
+        <w:t>Fog for hidden information and atmosphere</w:t>
+      </w:r>
+      <w:r>
+        <w:rPr>
+          <w:rFonts w:ascii="Tahoma" w:hAnsi="Tahoma" w:cs="Tahoma"/>
+          <w:sz w:val="20"/>
+          <w:szCs w:val="20"/>
+        </w:rPr>
+        <w:t xml:space="preserve"> </w:t>
       </w:r>
     </w:p>
     <w:p>
@@ -591,43 +601,7 @@
           <w:sz w:val="20"/>
           <w:szCs w:val="20"/>
         </w:rPr>
-        <w:t>Each puzzle will adhere to be sure that it: (</w:t>
-      </w:r>
-      <w:proofErr w:type="spellStart"/>
-      <w:r>
-        <w:rPr>
-          <w:rFonts w:ascii="Tahoma" w:hAnsi="Tahoma" w:cs="Tahoma"/>
-          <w:sz w:val="20"/>
-          <w:szCs w:val="20"/>
-        </w:rPr>
-        <w:t>Einhorn</w:t>
-      </w:r>
-      <w:proofErr w:type="spellEnd"/>
-      <w:r>
-        <w:rPr>
-          <w:rFonts w:ascii="Tahoma" w:hAnsi="Tahoma" w:cs="Tahoma"/>
-          <w:sz w:val="20"/>
-          <w:szCs w:val="20"/>
-        </w:rPr>
-        <w:t xml:space="preserve">, </w:t>
-      </w:r>
-      <w:proofErr w:type="gramStart"/>
-      <w:r>
-        <w:rPr>
-          <w:rFonts w:ascii="Tahoma" w:hAnsi="Tahoma" w:cs="Tahoma"/>
-          <w:sz w:val="20"/>
-          <w:szCs w:val="20"/>
-        </w:rPr>
-        <w:t>A :</w:t>
-      </w:r>
-      <w:proofErr w:type="gramEnd"/>
-      <w:r>
-        <w:rPr>
-          <w:rFonts w:ascii="Tahoma" w:hAnsi="Tahoma" w:cs="Tahoma"/>
-          <w:sz w:val="20"/>
-          <w:szCs w:val="20"/>
-        </w:rPr>
-        <w:t xml:space="preserve"> 2015) </w:t>
+        <w:t xml:space="preserve">Each puzzle will adhere to be sure that it: (Einhorn, A : 2015) </w:t>
       </w:r>
     </w:p>
     <w:p>
@@ -914,23 +888,13 @@
           <w:szCs w:val="20"/>
         </w:rPr>
       </w:pPr>
-      <w:proofErr w:type="gramStart"/>
-      <w:r>
-        <w:rPr>
-          <w:rFonts w:ascii="Tahoma" w:hAnsi="Tahoma" w:cs="Tahoma"/>
-          <w:sz w:val="20"/>
-          <w:szCs w:val="20"/>
-        </w:rPr>
-        <w:t>Screen shake</w:t>
-      </w:r>
-      <w:proofErr w:type="gramEnd"/>
-      <w:r>
-        <w:rPr>
-          <w:rFonts w:ascii="Tahoma" w:hAnsi="Tahoma" w:cs="Tahoma"/>
-          <w:sz w:val="20"/>
-          <w:szCs w:val="20"/>
-        </w:rPr>
-        <w:t xml:space="preserve"> to sell the impact.</w:t>
+      <w:r>
+        <w:rPr>
+          <w:rFonts w:ascii="Tahoma" w:hAnsi="Tahoma" w:cs="Tahoma"/>
+          <w:sz w:val="20"/>
+          <w:szCs w:val="20"/>
+        </w:rPr>
+        <w:t>Screen shake to sell the impact.</w:t>
       </w:r>
     </w:p>
     <w:p>
@@ -962,8 +926,6 @@
         </w:rPr>
         <w:t>when a hit connects for a few frames.</w:t>
       </w:r>
-      <w:bookmarkStart w:id="0" w:name="_GoBack"/>
-      <w:bookmarkEnd w:id="0"/>
     </w:p>
     <w:p>
       <w:pPr>
@@ -1316,7 +1278,6 @@
           <w:szCs w:val="20"/>
         </w:rPr>
       </w:pPr>
-      <w:proofErr w:type="spellStart"/>
       <w:r>
         <w:rPr>
           <w:rFonts w:ascii="Tahoma" w:hAnsi="Tahoma" w:cs="Tahoma"/>
@@ -1325,7 +1286,6 @@
         </w:rPr>
         <w:t>Self reliance</w:t>
       </w:r>
-      <w:proofErr w:type="spellEnd"/>
     </w:p>
     <w:p>
       <w:pPr>
@@ -1630,8 +1590,8 @@
             <v:path o:extrusionok="f" gradientshapeok="t" o:connecttype="rect"/>
             <o:lock v:ext="edit" aspectratio="t"/>
           </v:shapetype>
-          <v:shape id="_x0000_i1025" type="#_x0000_t75" style="width:364.75pt;height:178.65pt">
-            <v:imagedata r:id="rId9" o:title="flow-channel_fractal"/>
+          <v:shape id="_x0000_i1025" type="#_x0000_t75" style="width:364.5pt;height:178.5pt">
+            <v:imagedata r:id="rId8" o:title="flow-channel_fractal"/>
           </v:shape>
         </w:pict>
       </w:r>
@@ -1716,43 +1676,7 @@
           <w:sz w:val="20"/>
           <w:szCs w:val="20"/>
         </w:rPr>
-        <w:t>. [</w:t>
-      </w:r>
-      <w:proofErr w:type="spellStart"/>
-      <w:r>
-        <w:rPr>
-          <w:rFonts w:ascii="Tahoma" w:hAnsi="Tahoma" w:cs="Tahoma"/>
-          <w:sz w:val="20"/>
-          <w:szCs w:val="20"/>
-        </w:rPr>
-        <w:t>Kockar</w:t>
-      </w:r>
-      <w:proofErr w:type="spellEnd"/>
-      <w:r>
-        <w:rPr>
-          <w:rFonts w:ascii="Tahoma" w:hAnsi="Tahoma" w:cs="Tahoma"/>
-          <w:sz w:val="20"/>
-          <w:szCs w:val="20"/>
-        </w:rPr>
-        <w:t xml:space="preserve">, </w:t>
-      </w:r>
-      <w:proofErr w:type="gramStart"/>
-      <w:r>
-        <w:rPr>
-          <w:rFonts w:ascii="Tahoma" w:hAnsi="Tahoma" w:cs="Tahoma"/>
-          <w:sz w:val="20"/>
-          <w:szCs w:val="20"/>
-        </w:rPr>
-        <w:t>A :</w:t>
-      </w:r>
-      <w:proofErr w:type="gramEnd"/>
-      <w:r>
-        <w:rPr>
-          <w:rFonts w:ascii="Tahoma" w:hAnsi="Tahoma" w:cs="Tahoma"/>
-          <w:sz w:val="20"/>
-          <w:szCs w:val="20"/>
-        </w:rPr>
-        <w:t xml:space="preserve"> 2016]</w:t>
+        <w:t>. [Kockar, A : 2016]</w:t>
       </w:r>
     </w:p>
     <w:p>
@@ -1876,25 +1800,7 @@
           <w:sz w:val="20"/>
           <w:szCs w:val="20"/>
         </w:rPr>
-        <w:t>False rewards to act as a tool for learning the game. Doesn’t offer any spatial progression and is seen as a false reward. The reward comes through learning the games interaction system. [</w:t>
-      </w:r>
-      <w:proofErr w:type="spellStart"/>
-      <w:r>
-        <w:rPr>
-          <w:rFonts w:ascii="Tahoma" w:hAnsi="Tahoma" w:cs="Tahoma"/>
-          <w:sz w:val="20"/>
-          <w:szCs w:val="20"/>
-        </w:rPr>
-        <w:t>Gazzard</w:t>
-      </w:r>
-      <w:proofErr w:type="spellEnd"/>
-      <w:r>
-        <w:rPr>
-          <w:rFonts w:ascii="Tahoma" w:hAnsi="Tahoma" w:cs="Tahoma"/>
-          <w:sz w:val="20"/>
-          <w:szCs w:val="20"/>
-        </w:rPr>
-        <w:t>, A : 2011]</w:t>
+        <w:t>False rewards to act as a tool for learning the game. Doesn’t offer any spatial progression and is seen as a false reward. The reward comes through learning the games interaction system. [Gazzard, A : 2011]</w:t>
       </w:r>
     </w:p>
     <w:p>
@@ -1930,25 +1836,7 @@
           <w:sz w:val="20"/>
           <w:szCs w:val="20"/>
         </w:rPr>
-        <w:t xml:space="preserve">Using Bart Stewarts Unified Model [Stewarts, </w:t>
-      </w:r>
-      <w:proofErr w:type="gramStart"/>
-      <w:r>
-        <w:rPr>
-          <w:rFonts w:ascii="Tahoma" w:hAnsi="Tahoma" w:cs="Tahoma"/>
-          <w:sz w:val="20"/>
-          <w:szCs w:val="20"/>
-        </w:rPr>
-        <w:t>B :</w:t>
-      </w:r>
-      <w:proofErr w:type="gramEnd"/>
-      <w:r>
-        <w:rPr>
-          <w:rFonts w:ascii="Tahoma" w:hAnsi="Tahoma" w:cs="Tahoma"/>
-          <w:sz w:val="20"/>
-          <w:szCs w:val="20"/>
-        </w:rPr>
-        <w:t xml:space="preserve"> 2011] to narrow down our player type.</w:t>
+        <w:t>Using Bart Stewarts Unified Model [Stewarts, B : 2011] to narrow down our player type.</w:t>
       </w:r>
     </w:p>
     <w:p>
@@ -1969,7 +1857,7 @@
         <w:lastRenderedPageBreak/>
         <w:pict>
           <v:shape id="_x0000_s1030" type="#_x0000_t75" style="position:absolute;margin-left:0;margin-top:.25pt;width:597.75pt;height:141.95pt;z-index:-251658752;mso-position-horizontal:absolute;mso-position-horizontal-relative:text;mso-position-vertical:absolute;mso-position-vertical-relative:text;mso-width-relative:page;mso-height-relative:page" wrapcoords="-27 0 -27 21486 21600 21486 21600 0 -27 0">
-            <v:imagedata r:id="rId10" o:title="chart"/>
+            <v:imagedata r:id="rId9" o:title="chart"/>
             <w10:wrap type="tight"/>
           </v:shape>
         </w:pict>
@@ -2009,79 +1897,35 @@
           <w:szCs w:val="18"/>
           <w:shd w:val="clear" w:color="auto" w:fill="EEEEEE"/>
         </w:rPr>
-        <w:t xml:space="preserve">action, vertigo, tool-use, vehicle use, horror, gambling, </w:t>
-      </w:r>
-      <w:proofErr w:type="spellStart"/>
-      <w:r>
-        <w:rPr>
-          <w:rFonts w:ascii="Verdana" w:hAnsi="Verdana"/>
+        <w:t>action, vertigo, tool-use, vehicle use, horror, gambling, speedruns, exploits</w:t>
+      </w:r>
+      <w:r>
+        <w:rPr>
+          <w:rFonts w:ascii="Tahoma" w:hAnsi="Tahoma" w:cs="Tahoma"/>
+          <w:sz w:val="20"/>
+          <w:szCs w:val="20"/>
+        </w:rPr>
+        <w:t xml:space="preserve"> </w:t>
+      </w:r>
+      <w:r>
+        <w:rPr>
+          <w:rFonts w:ascii="Tahoma" w:hAnsi="Tahoma" w:cs="Tahoma"/>
           <w:color w:val="000000"/>
-          <w:sz w:val="18"/>
-          <w:szCs w:val="18"/>
+          <w:sz w:val="20"/>
+          <w:szCs w:val="20"/>
           <w:shd w:val="clear" w:color="auto" w:fill="EEEEEE"/>
         </w:rPr>
-        <w:t>speedruns</w:t>
-      </w:r>
-      <w:proofErr w:type="spellEnd"/>
-      <w:r>
-        <w:rPr>
-          <w:rFonts w:ascii="Verdana" w:hAnsi="Verdana"/>
+        <w:t>as a Killer</w:t>
+      </w:r>
+      <w:r>
+        <w:rPr>
+          <w:rFonts w:ascii="Tahoma" w:hAnsi="Tahoma" w:cs="Tahoma"/>
           <w:color w:val="000000"/>
-          <w:sz w:val="18"/>
-          <w:szCs w:val="18"/>
+          <w:sz w:val="20"/>
+          <w:szCs w:val="20"/>
           <w:shd w:val="clear" w:color="auto" w:fill="EEEEEE"/>
         </w:rPr>
-        <w:t>, exploits</w:t>
-      </w:r>
-      <w:r>
-        <w:rPr>
-          <w:rFonts w:ascii="Tahoma" w:hAnsi="Tahoma" w:cs="Tahoma"/>
-          <w:sz w:val="20"/>
-          <w:szCs w:val="20"/>
-        </w:rPr>
-        <w:t xml:space="preserve"> </w:t>
-      </w:r>
-      <w:r>
-        <w:rPr>
-          <w:rFonts w:ascii="Tahoma" w:hAnsi="Tahoma" w:cs="Tahoma"/>
-          <w:color w:val="000000"/>
-          <w:sz w:val="20"/>
-          <w:szCs w:val="20"/>
-          <w:shd w:val="clear" w:color="auto" w:fill="EEEEEE"/>
-        </w:rPr>
-        <w:t>as a Killer</w:t>
-      </w:r>
-      <w:r>
-        <w:rPr>
-          <w:rFonts w:ascii="Tahoma" w:hAnsi="Tahoma" w:cs="Tahoma"/>
-          <w:color w:val="000000"/>
-          <w:sz w:val="20"/>
-          <w:szCs w:val="20"/>
-          <w:shd w:val="clear" w:color="auto" w:fill="EEEEEE"/>
-        </w:rPr>
-        <w:t xml:space="preserve">. As </w:t>
-      </w:r>
-      <w:proofErr w:type="gramStart"/>
-      <w:r>
-        <w:rPr>
-          <w:rFonts w:ascii="Tahoma" w:hAnsi="Tahoma" w:cs="Tahoma"/>
-          <w:color w:val="000000"/>
-          <w:sz w:val="20"/>
-          <w:szCs w:val="20"/>
-          <w:shd w:val="clear" w:color="auto" w:fill="EEEEEE"/>
-        </w:rPr>
-        <w:t>a</w:t>
-      </w:r>
-      <w:proofErr w:type="gramEnd"/>
-      <w:r>
-        <w:rPr>
-          <w:rFonts w:ascii="Tahoma" w:hAnsi="Tahoma" w:cs="Tahoma"/>
-          <w:color w:val="000000"/>
-          <w:sz w:val="20"/>
-          <w:szCs w:val="20"/>
-          <w:shd w:val="clear" w:color="auto" w:fill="EEEEEE"/>
-        </w:rPr>
-        <w:t xml:space="preserve"> Explorer the player will enjoy: puzzles, creative building, world-lore, systems analysis, theorizing, surprise. </w:t>
+        <w:t xml:space="preserve">. As a Explorer the player will enjoy: puzzles, creative building, world-lore, systems analysis, theorizing, surprise. </w:t>
       </w:r>
     </w:p>
     <w:p>
@@ -2254,54 +2098,82 @@
           <w:szCs w:val="20"/>
         </w:rPr>
       </w:pPr>
-    </w:p>
-    <w:p>
-      <w:pPr>
-        <w:rPr>
-          <w:rFonts w:ascii="Tahoma" w:hAnsi="Tahoma" w:cs="Tahoma"/>
-          <w:b/>
-          <w:sz w:val="20"/>
-          <w:szCs w:val="20"/>
-        </w:rPr>
-      </w:pPr>
-    </w:p>
-    <w:p>
-      <w:pPr>
-        <w:rPr>
-          <w:rFonts w:ascii="Tahoma" w:hAnsi="Tahoma" w:cs="Tahoma"/>
-          <w:b/>
-          <w:sz w:val="20"/>
-          <w:szCs w:val="20"/>
-        </w:rPr>
-      </w:pPr>
-      <w:r>
-        <w:rPr>
-          <w:rFonts w:ascii="Tahoma" w:hAnsi="Tahoma" w:cs="Tahoma"/>
-          <w:b/>
-          <w:sz w:val="20"/>
-          <w:szCs w:val="20"/>
-        </w:rPr>
-        <w:t xml:space="preserve">Additional Ideas </w:t>
-      </w:r>
-      <w:proofErr w:type="gramStart"/>
-      <w:r>
-        <w:rPr>
-          <w:rFonts w:ascii="Tahoma" w:hAnsi="Tahoma" w:cs="Tahoma"/>
-          <w:b/>
-          <w:sz w:val="20"/>
-          <w:szCs w:val="20"/>
-        </w:rPr>
-        <w:t>And</w:t>
-      </w:r>
-      <w:proofErr w:type="gramEnd"/>
-      <w:r>
-        <w:rPr>
-          <w:rFonts w:ascii="Tahoma" w:hAnsi="Tahoma" w:cs="Tahoma"/>
-          <w:b/>
-          <w:sz w:val="20"/>
-          <w:szCs w:val="20"/>
-        </w:rPr>
-        <w:t xml:space="preserve"> Possibilities</w:t>
+      <w:r>
+        <w:rPr>
+          <w:rFonts w:ascii="Tahoma" w:hAnsi="Tahoma" w:cs="Tahoma"/>
+          <w:b/>
+          <w:sz w:val="20"/>
+          <w:szCs w:val="20"/>
+        </w:rPr>
+        <w:t>Narrative</w:t>
+      </w:r>
+    </w:p>
+    <w:p>
+      <w:pPr>
+        <w:rPr>
+          <w:rFonts w:ascii="Tahoma" w:hAnsi="Tahoma" w:cs="Tahoma"/>
+          <w:sz w:val="20"/>
+          <w:szCs w:val="20"/>
+        </w:rPr>
+      </w:pPr>
+      <w:r>
+        <w:rPr>
+          <w:rFonts w:ascii="Tahoma" w:hAnsi="Tahoma" w:cs="Tahoma"/>
+          <w:sz w:val="20"/>
+          <w:szCs w:val="20"/>
+        </w:rPr>
+        <w:t>The player plays as a dead Aztec citizen, who has lived a dull life. As a result they do not enter heaven, instead they head to the underworld where they must travel through various trials and tribulations whilst also “killing” any other ghosts they meet along the way in order to force them into the god of Deaths care where they will serve him.</w:t>
+      </w:r>
+      <w:bookmarkStart w:id="0" w:name="_GoBack"/>
+      <w:bookmarkEnd w:id="0"/>
+    </w:p>
+    <w:p>
+      <w:pPr>
+        <w:rPr>
+          <w:rFonts w:ascii="Tahoma" w:hAnsi="Tahoma" w:cs="Tahoma"/>
+          <w:b/>
+          <w:sz w:val="20"/>
+          <w:szCs w:val="20"/>
+        </w:rPr>
+      </w:pPr>
+    </w:p>
+    <w:p>
+      <w:pPr>
+        <w:rPr>
+          <w:rFonts w:ascii="Tahoma" w:hAnsi="Tahoma" w:cs="Tahoma"/>
+          <w:b/>
+          <w:sz w:val="20"/>
+          <w:szCs w:val="20"/>
+        </w:rPr>
+      </w:pPr>
+    </w:p>
+    <w:p>
+      <w:pPr>
+        <w:rPr>
+          <w:rFonts w:ascii="Tahoma" w:hAnsi="Tahoma" w:cs="Tahoma"/>
+          <w:b/>
+          <w:sz w:val="20"/>
+          <w:szCs w:val="20"/>
+        </w:rPr>
+      </w:pPr>
+    </w:p>
+    <w:p>
+      <w:pPr>
+        <w:rPr>
+          <w:rFonts w:ascii="Tahoma" w:hAnsi="Tahoma" w:cs="Tahoma"/>
+          <w:b/>
+          <w:sz w:val="20"/>
+          <w:szCs w:val="20"/>
+        </w:rPr>
+      </w:pPr>
+      <w:r>
+        <w:rPr>
+          <w:rFonts w:ascii="Tahoma" w:hAnsi="Tahoma" w:cs="Tahoma"/>
+          <w:b/>
+          <w:sz w:val="20"/>
+          <w:szCs w:val="20"/>
+        </w:rPr>
+        <w:t>Additional Ideas And Possibilities</w:t>
       </w:r>
     </w:p>
     <w:p>
@@ -2617,6 +2489,7 @@
           <w:sz w:val="20"/>
           <w:szCs w:val="20"/>
         </w:rPr>
+        <w:lastRenderedPageBreak/>
         <w:t xml:space="preserve">Freeman, T. (1997) </w:t>
       </w:r>
       <w:r>
@@ -2636,7 +2509,7 @@
         </w:rPr>
         <w:t xml:space="preserve">[Online] Accessed On [29/02/2016]. Available At: </w:t>
       </w:r>
-      <w:hyperlink r:id="rId11" w:history="1">
+      <w:hyperlink r:id="rId10" w:history="1">
         <w:r>
           <w:rPr>
             <w:rStyle w:val="Hyperlink"/>
@@ -2690,7 +2563,7 @@
         </w:rPr>
         <w:t xml:space="preserve">[Online] Accessed On [29/02/16]. Available At: </w:t>
       </w:r>
-      <w:hyperlink r:id="rId12" w:history="1">
+      <w:hyperlink r:id="rId11" w:history="1">
         <w:r>
           <w:rPr>
             <w:rStyle w:val="Hyperlink"/>
@@ -2736,7 +2609,7 @@
         </w:rPr>
         <w:t xml:space="preserve">[Online] Accessed on [29/02/16] Available at: </w:t>
       </w:r>
-      <w:hyperlink r:id="rId13" w:history="1">
+      <w:hyperlink r:id="rId12" w:history="1">
         <w:r>
           <w:rPr>
             <w:rStyle w:val="Hyperlink"/>
@@ -2824,33 +2697,9 @@
           <w:szCs w:val="20"/>
           <w:u w:val="none"/>
         </w:rPr>
-        <w:t xml:space="preserve">[Online] </w:t>
-      </w:r>
-      <w:proofErr w:type="gramStart"/>
-      <w:r>
-        <w:rPr>
-          <w:rStyle w:val="Hyperlink"/>
-          <w:rFonts w:ascii="Tahoma" w:hAnsi="Tahoma" w:cs="Tahoma"/>
-          <w:color w:val="auto"/>
-          <w:sz w:val="20"/>
-          <w:szCs w:val="20"/>
-          <w:u w:val="none"/>
-        </w:rPr>
-        <w:t>Accessed On: 28/07/17.</w:t>
-      </w:r>
-      <w:proofErr w:type="gramEnd"/>
-      <w:r>
-        <w:rPr>
-          <w:rStyle w:val="Hyperlink"/>
-          <w:rFonts w:ascii="Tahoma" w:hAnsi="Tahoma" w:cs="Tahoma"/>
-          <w:color w:val="auto"/>
-          <w:sz w:val="20"/>
-          <w:szCs w:val="20"/>
-          <w:u w:val="none"/>
-        </w:rPr>
-        <w:t xml:space="preserve"> Available At: </w:t>
-      </w:r>
-      <w:hyperlink r:id="rId14" w:history="1">
+        <w:t xml:space="preserve">[Online] Accessed On: 28/07/17. Available At: </w:t>
+      </w:r>
+      <w:hyperlink r:id="rId13" w:history="1">
         <w:r>
           <w:rPr>
             <w:rStyle w:val="Hyperlink"/>
@@ -2901,23 +2750,13 @@
           <w:szCs w:val="20"/>
         </w:rPr>
       </w:pPr>
-      <w:proofErr w:type="spellStart"/>
-      <w:r>
-        <w:rPr>
-          <w:rFonts w:ascii="Tahoma" w:hAnsi="Tahoma" w:cs="Tahoma"/>
-          <w:sz w:val="20"/>
-          <w:szCs w:val="20"/>
-        </w:rPr>
-        <w:t>Einhorn</w:t>
-      </w:r>
-      <w:proofErr w:type="spellEnd"/>
-      <w:r>
-        <w:rPr>
-          <w:rFonts w:ascii="Tahoma" w:hAnsi="Tahoma" w:cs="Tahoma"/>
-          <w:sz w:val="20"/>
-          <w:szCs w:val="20"/>
-        </w:rPr>
-        <w:t xml:space="preserve">, A (2015) </w:t>
+      <w:r>
+        <w:rPr>
+          <w:rFonts w:ascii="Tahoma" w:hAnsi="Tahoma" w:cs="Tahoma"/>
+          <w:sz w:val="20"/>
+          <w:szCs w:val="20"/>
+        </w:rPr>
+        <w:t xml:space="preserve">Einhorn, A (2015) </w:t>
       </w:r>
       <w:r>
         <w:rPr>
@@ -2936,7 +2775,7 @@
         </w:rPr>
         <w:t xml:space="preserve">[Online] Accessed On [26/07/17] Available At: </w:t>
       </w:r>
-      <w:hyperlink r:id="rId15" w:history="1">
+      <w:hyperlink r:id="rId14" w:history="1">
         <w:r>
           <w:rPr>
             <w:rStyle w:val="Hyperlink"/>
@@ -2956,23 +2795,13 @@
           <w:szCs w:val="20"/>
         </w:rPr>
       </w:pPr>
-      <w:proofErr w:type="spellStart"/>
-      <w:r>
-        <w:rPr>
-          <w:rFonts w:ascii="Tahoma" w:hAnsi="Tahoma" w:cs="Tahoma"/>
-          <w:sz w:val="20"/>
-          <w:szCs w:val="20"/>
-        </w:rPr>
-        <w:t>Kockar</w:t>
-      </w:r>
-      <w:proofErr w:type="spellEnd"/>
-      <w:r>
-        <w:rPr>
-          <w:rFonts w:ascii="Tahoma" w:hAnsi="Tahoma" w:cs="Tahoma"/>
-          <w:sz w:val="20"/>
-          <w:szCs w:val="20"/>
-        </w:rPr>
-        <w:t xml:space="preserve">, A (2016) </w:t>
+      <w:r>
+        <w:rPr>
+          <w:rFonts w:ascii="Tahoma" w:hAnsi="Tahoma" w:cs="Tahoma"/>
+          <w:sz w:val="20"/>
+          <w:szCs w:val="20"/>
+        </w:rPr>
+        <w:t xml:space="preserve">Kockar, A (2016) </w:t>
       </w:r>
       <w:r>
         <w:rPr>
@@ -2981,27 +2810,7 @@
           <w:sz w:val="20"/>
           <w:szCs w:val="20"/>
         </w:rPr>
-        <w:t xml:space="preserve">On Puzzle Design </w:t>
-      </w:r>
-      <w:proofErr w:type="gramStart"/>
-      <w:r>
-        <w:rPr>
-          <w:rFonts w:ascii="Tahoma" w:hAnsi="Tahoma" w:cs="Tahoma"/>
-          <w:i/>
-          <w:sz w:val="20"/>
-          <w:szCs w:val="20"/>
-        </w:rPr>
-        <w:t>And</w:t>
-      </w:r>
-      <w:proofErr w:type="gramEnd"/>
-      <w:r>
-        <w:rPr>
-          <w:rFonts w:ascii="Tahoma" w:hAnsi="Tahoma" w:cs="Tahoma"/>
-          <w:i/>
-          <w:sz w:val="20"/>
-          <w:szCs w:val="20"/>
-        </w:rPr>
-        <w:t xml:space="preserve"> Fabric </w:t>
+        <w:t xml:space="preserve">On Puzzle Design And Fabric </w:t>
       </w:r>
       <w:r>
         <w:rPr>
@@ -3011,7 +2820,7 @@
         </w:rPr>
         <w:t xml:space="preserve">[Online] Accessed On [26/07/17] Available At: </w:t>
       </w:r>
-      <w:hyperlink r:id="rId16" w:history="1">
+      <w:hyperlink r:id="rId15" w:history="1">
         <w:r>
           <w:rPr>
             <w:rStyle w:val="Hyperlink"/>
@@ -3031,23 +2840,13 @@
           <w:szCs w:val="20"/>
         </w:rPr>
       </w:pPr>
-      <w:proofErr w:type="spellStart"/>
-      <w:r>
-        <w:rPr>
-          <w:rFonts w:ascii="Tahoma" w:hAnsi="Tahoma" w:cs="Tahoma"/>
-          <w:sz w:val="20"/>
-          <w:szCs w:val="20"/>
-        </w:rPr>
-        <w:t>Luban</w:t>
-      </w:r>
-      <w:proofErr w:type="spellEnd"/>
-      <w:r>
-        <w:rPr>
-          <w:rFonts w:ascii="Tahoma" w:hAnsi="Tahoma" w:cs="Tahoma"/>
-          <w:sz w:val="20"/>
-          <w:szCs w:val="20"/>
-        </w:rPr>
-        <w:t xml:space="preserve">, P (2002) </w:t>
+      <w:r>
+        <w:rPr>
+          <w:rFonts w:ascii="Tahoma" w:hAnsi="Tahoma" w:cs="Tahoma"/>
+          <w:sz w:val="20"/>
+          <w:szCs w:val="20"/>
+        </w:rPr>
+        <w:t xml:space="preserve">Luban, P (2002) </w:t>
       </w:r>
       <w:r>
         <w:rPr>
@@ -3056,27 +2855,7 @@
           <w:sz w:val="20"/>
           <w:szCs w:val="20"/>
         </w:rPr>
-        <w:t xml:space="preserve">Designing and Integrating Puzzles </w:t>
-      </w:r>
-      <w:proofErr w:type="gramStart"/>
-      <w:r>
-        <w:rPr>
-          <w:rFonts w:ascii="Tahoma" w:hAnsi="Tahoma" w:cs="Tahoma"/>
-          <w:i/>
-          <w:sz w:val="20"/>
-          <w:szCs w:val="20"/>
-        </w:rPr>
-        <w:t>In</w:t>
-      </w:r>
-      <w:proofErr w:type="gramEnd"/>
-      <w:r>
-        <w:rPr>
-          <w:rFonts w:ascii="Tahoma" w:hAnsi="Tahoma" w:cs="Tahoma"/>
-          <w:i/>
-          <w:sz w:val="20"/>
-          <w:szCs w:val="20"/>
-        </w:rPr>
-        <w:t xml:space="preserve"> Action-Adventure Games </w:t>
+        <w:t xml:space="preserve">Designing and Integrating Puzzles In Action-Adventure Games </w:t>
       </w:r>
       <w:r>
         <w:rPr>
@@ -3086,7 +2865,7 @@
         </w:rPr>
         <w:t xml:space="preserve">[Online] Accessed On (26/07/17) Available At: </w:t>
       </w:r>
-      <w:hyperlink r:id="rId17" w:history="1">
+      <w:hyperlink r:id="rId16" w:history="1">
         <w:r>
           <w:rPr>
             <w:rStyle w:val="Hyperlink"/>
@@ -3140,7 +2919,7 @@
         </w:rPr>
         <w:t xml:space="preserve">[Online] Accessed On (26/07/17) Available At: </w:t>
       </w:r>
-      <w:hyperlink r:id="rId18" w:history="1">
+      <w:hyperlink r:id="rId17" w:history="1">
         <w:r>
           <w:rPr>
             <w:rStyle w:val="Hyperlink"/>
@@ -3170,7 +2949,7 @@
           <w:szCs w:val="20"/>
         </w:rPr>
       </w:pPr>
-      <w:hyperlink r:id="rId19" w:history="1">
+      <w:hyperlink r:id="rId18" w:history="1">
         <w:r>
           <w:rPr>
             <w:rStyle w:val="Hyperlink"/>
@@ -3202,7 +2981,6 @@
           <w:u w:val="none"/>
         </w:rPr>
       </w:pPr>
-      <w:proofErr w:type="spellStart"/>
       <w:r>
         <w:rPr>
           <w:rStyle w:val="Hyperlink"/>
@@ -3211,87 +2989,30 @@
           <w:szCs w:val="20"/>
           <w:u w:val="none"/>
         </w:rPr>
-        <w:t>Kantilaftis</w:t>
-      </w:r>
-      <w:proofErr w:type="spellEnd"/>
+        <w:t xml:space="preserve">Kantilaftis, H (2015) </w:t>
+      </w:r>
       <w:r>
         <w:rPr>
           <w:rStyle w:val="Hyperlink"/>
           <w:rFonts w:ascii="Tahoma" w:hAnsi="Tahoma" w:cs="Tahoma"/>
+          <w:i/>
           <w:sz w:val="20"/>
           <w:szCs w:val="20"/>
           <w:u w:val="none"/>
         </w:rPr>
-        <w:t xml:space="preserve">, H (2015) </w:t>
+        <w:t xml:space="preserve">Learning From The Best: Action Adventure Games. </w:t>
       </w:r>
       <w:r>
         <w:rPr>
           <w:rStyle w:val="Hyperlink"/>
           <w:rFonts w:ascii="Tahoma" w:hAnsi="Tahoma" w:cs="Tahoma"/>
-          <w:i/>
           <w:sz w:val="20"/>
           <w:szCs w:val="20"/>
           <w:u w:val="none"/>
         </w:rPr>
-        <w:t xml:space="preserve">Learning </w:t>
-      </w:r>
-      <w:proofErr w:type="gramStart"/>
-      <w:r>
-        <w:rPr>
-          <w:rStyle w:val="Hyperlink"/>
-          <w:rFonts w:ascii="Tahoma" w:hAnsi="Tahoma" w:cs="Tahoma"/>
-          <w:i/>
-          <w:sz w:val="20"/>
-          <w:szCs w:val="20"/>
-          <w:u w:val="none"/>
-        </w:rPr>
-        <w:t>From</w:t>
-      </w:r>
-      <w:proofErr w:type="gramEnd"/>
-      <w:r>
-        <w:rPr>
-          <w:rStyle w:val="Hyperlink"/>
-          <w:rFonts w:ascii="Tahoma" w:hAnsi="Tahoma" w:cs="Tahoma"/>
-          <w:i/>
-          <w:sz w:val="20"/>
-          <w:szCs w:val="20"/>
-          <w:u w:val="none"/>
-        </w:rPr>
-        <w:t xml:space="preserve"> The Best: Action Adventure Games. </w:t>
-      </w:r>
-      <w:r>
-        <w:rPr>
-          <w:rStyle w:val="Hyperlink"/>
-          <w:rFonts w:ascii="Tahoma" w:hAnsi="Tahoma" w:cs="Tahoma"/>
-          <w:sz w:val="20"/>
-          <w:szCs w:val="20"/>
-          <w:u w:val="none"/>
-        </w:rPr>
-        <w:t xml:space="preserve">[Online] </w:t>
-      </w:r>
-      <w:proofErr w:type="gramStart"/>
-      <w:r>
-        <w:rPr>
-          <w:rStyle w:val="Hyperlink"/>
-          <w:rFonts w:ascii="Tahoma" w:hAnsi="Tahoma" w:cs="Tahoma"/>
-          <w:sz w:val="20"/>
-          <w:szCs w:val="20"/>
-          <w:u w:val="none"/>
-        </w:rPr>
-        <w:t>Viewed On: 28/07/17.</w:t>
-      </w:r>
-      <w:proofErr w:type="gramEnd"/>
-      <w:r>
-        <w:rPr>
-          <w:rStyle w:val="Hyperlink"/>
-          <w:rFonts w:ascii="Tahoma" w:hAnsi="Tahoma" w:cs="Tahoma"/>
-          <w:sz w:val="20"/>
-          <w:szCs w:val="20"/>
-          <w:u w:val="none"/>
-        </w:rPr>
-        <w:t xml:space="preserve"> Available At: </w:t>
-      </w:r>
-      <w:hyperlink r:id="rId20" w:history="1">
+        <w:t xml:space="preserve">[Online] Viewed On: 28/07/17. Available At: </w:t>
+      </w:r>
+      <w:hyperlink r:id="rId19" w:history="1">
         <w:r>
           <w:rPr>
             <w:rStyle w:val="Hyperlink"/>
@@ -3387,7 +3108,7 @@
         </w:rPr>
         <w:t xml:space="preserve">[Online] Viewed On: 28/07/17. Available At: </w:t>
       </w:r>
-      <w:hyperlink r:id="rId21" w:history="1">
+      <w:hyperlink r:id="rId20" w:history="1">
         <w:r>
           <w:rPr>
             <w:rStyle w:val="Hyperlink"/>
@@ -3437,7 +3158,7 @@
         </w:rPr>
         <w:t xml:space="preserve">[Online] Viewed On: 28/07/17. Available At: </w:t>
       </w:r>
-      <w:hyperlink r:id="rId22" w:history="1">
+      <w:hyperlink r:id="rId21" w:history="1">
         <w:r>
           <w:rPr>
             <w:rStyle w:val="Hyperlink"/>
@@ -3497,7 +3218,7 @@
         </w:rPr>
         <w:t xml:space="preserve">[Online] Viewed On: 28/07/17. Available At: </w:t>
       </w:r>
-      <w:hyperlink r:id="rId23" w:history="1">
+      <w:hyperlink r:id="rId22" w:history="1">
         <w:r>
           <w:rPr>
             <w:rStyle w:val="Hyperlink"/>
@@ -3579,7 +3300,6 @@
           <w:lang w:eastAsia="en-GB"/>
         </w:rPr>
       </w:pPr>
-      <w:proofErr w:type="spellStart"/>
       <w:r>
         <w:rPr>
           <w:rFonts w:ascii="Tahoma" w:eastAsia="Times New Roman" w:hAnsi="Tahoma" w:cs="Tahoma"/>
@@ -3590,7 +3310,6 @@
         </w:rPr>
         <w:t>Gazzard</w:t>
       </w:r>
-      <w:proofErr w:type="spellEnd"/>
       <w:r>
         <w:rPr>
           <w:rFonts w:ascii="Tahoma" w:eastAsia="Times New Roman" w:hAnsi="Tahoma" w:cs="Tahoma"/>
@@ -3640,55 +3359,7 @@
           <w:szCs w:val="20"/>
           <w:lang w:eastAsia="en-GB"/>
         </w:rPr>
-        <w:t xml:space="preserve">Unlocking </w:t>
-      </w:r>
-      <w:proofErr w:type="gramStart"/>
-      <w:r>
-        <w:rPr>
-          <w:rFonts w:ascii="Tahoma" w:eastAsia="Times New Roman" w:hAnsi="Tahoma" w:cs="Tahoma"/>
-          <w:i/>
-          <w:color w:val="DD1144"/>
-          <w:sz w:val="20"/>
-          <w:szCs w:val="20"/>
-          <w:lang w:eastAsia="en-GB"/>
-        </w:rPr>
-        <w:t>The</w:t>
-      </w:r>
-      <w:proofErr w:type="gramEnd"/>
-      <w:r>
-        <w:rPr>
-          <w:rFonts w:ascii="Tahoma" w:eastAsia="Times New Roman" w:hAnsi="Tahoma" w:cs="Tahoma"/>
-          <w:i/>
-          <w:color w:val="DD1144"/>
-          <w:sz w:val="20"/>
-          <w:szCs w:val="20"/>
-          <w:lang w:eastAsia="en-GB"/>
-        </w:rPr>
-        <w:t xml:space="preserve"> </w:t>
-      </w:r>
-      <w:proofErr w:type="spellStart"/>
-      <w:r>
-        <w:rPr>
-          <w:rFonts w:ascii="Tahoma" w:eastAsia="Times New Roman" w:hAnsi="Tahoma" w:cs="Tahoma"/>
-          <w:i/>
-          <w:color w:val="DD1144"/>
-          <w:sz w:val="20"/>
-          <w:szCs w:val="20"/>
-          <w:lang w:eastAsia="en-GB"/>
-        </w:rPr>
-        <w:t>Gameworld</w:t>
-      </w:r>
-      <w:proofErr w:type="spellEnd"/>
-      <w:r>
-        <w:rPr>
-          <w:rFonts w:ascii="Tahoma" w:eastAsia="Times New Roman" w:hAnsi="Tahoma" w:cs="Tahoma"/>
-          <w:i/>
-          <w:color w:val="DD1144"/>
-          <w:sz w:val="20"/>
-          <w:szCs w:val="20"/>
-          <w:lang w:eastAsia="en-GB"/>
-        </w:rPr>
-        <w:t>: The Rewards Of Space and Time in Video Games</w:t>
+        <w:t>Unlocking The Gameworld: The Rewards Of Space and Time in Video Games</w:t>
       </w:r>
       <w:r>
         <w:rPr>
@@ -3709,31 +3380,9 @@
           <w:szCs w:val="20"/>
           <w:lang w:eastAsia="en-GB"/>
         </w:rPr>
-        <w:t xml:space="preserve">[Online] </w:t>
-      </w:r>
-      <w:proofErr w:type="gramStart"/>
-      <w:r>
-        <w:rPr>
-          <w:rFonts w:ascii="Tahoma" w:eastAsia="Times New Roman" w:hAnsi="Tahoma" w:cs="Tahoma"/>
-          <w:color w:val="000000"/>
-          <w:sz w:val="20"/>
-          <w:szCs w:val="20"/>
-          <w:lang w:eastAsia="en-GB"/>
-        </w:rPr>
-        <w:t>Viewed On 28/07/17.</w:t>
-      </w:r>
-      <w:proofErr w:type="gramEnd"/>
-      <w:r>
-        <w:rPr>
-          <w:rFonts w:ascii="Tahoma" w:eastAsia="Times New Roman" w:hAnsi="Tahoma" w:cs="Tahoma"/>
-          <w:color w:val="000000"/>
-          <w:sz w:val="20"/>
-          <w:szCs w:val="20"/>
-          <w:lang w:eastAsia="en-GB"/>
-        </w:rPr>
-        <w:t xml:space="preserve"> Available At: </w:t>
-      </w:r>
-      <w:hyperlink r:id="rId24" w:history="1">
+        <w:t xml:space="preserve">[Online] Viewed On 28/07/17. Available At: </w:t>
+      </w:r>
+      <w:hyperlink r:id="rId23" w:history="1">
         <w:r>
           <w:rPr>
             <w:rStyle w:val="Hyperlink"/>
@@ -3804,9 +3453,8 @@
           <w:szCs w:val="20"/>
           <w:lang w:eastAsia="en-GB"/>
         </w:rPr>
-        <w:t xml:space="preserve">[Online] </w:t>
-      </w:r>
-      <w:proofErr w:type="gramStart"/>
+        <w:t>[Online] Viewed On 28/07/17. Available At:</w:t>
+      </w:r>
       <w:r>
         <w:rPr>
           <w:rFonts w:ascii="Tahoma" w:eastAsia="Times New Roman" w:hAnsi="Tahoma" w:cs="Tahoma"/>
@@ -3815,30 +3463,9 @@
           <w:szCs w:val="20"/>
           <w:lang w:eastAsia="en-GB"/>
         </w:rPr>
-        <w:t>Viewed On 28/07/17.</w:t>
-      </w:r>
-      <w:proofErr w:type="gramEnd"/>
-      <w:r>
-        <w:rPr>
-          <w:rFonts w:ascii="Tahoma" w:eastAsia="Times New Roman" w:hAnsi="Tahoma" w:cs="Tahoma"/>
-          <w:color w:val="000000"/>
-          <w:sz w:val="20"/>
-          <w:szCs w:val="20"/>
-          <w:lang w:eastAsia="en-GB"/>
-        </w:rPr>
-        <w:t xml:space="preserve"> Available At:</w:t>
-      </w:r>
-      <w:r>
-        <w:rPr>
-          <w:rFonts w:ascii="Tahoma" w:eastAsia="Times New Roman" w:hAnsi="Tahoma" w:cs="Tahoma"/>
-          <w:color w:val="000000"/>
-          <w:sz w:val="20"/>
-          <w:szCs w:val="20"/>
-          <w:lang w:eastAsia="en-GB"/>
-        </w:rPr>
         <w:t xml:space="preserve"> </w:t>
       </w:r>
-      <w:hyperlink r:id="rId25" w:history="1">
+      <w:hyperlink r:id="rId24" w:history="1">
         <w:r>
           <w:rPr>
             <w:rStyle w:val="Hyperlink"/>
@@ -3853,8 +3480,8 @@
     </w:p>
     <w:p/>
     <w:sectPr>
-      <w:footerReference w:type="even" r:id="rId26"/>
-      <w:footerReference w:type="default" r:id="rId27"/>
+      <w:footerReference w:type="even" r:id="rId25"/>
+      <w:footerReference w:type="default" r:id="rId26"/>
       <w:pgSz w:w="11906" w:h="16838"/>
       <w:pgMar w:top="1440" w:right="1440" w:bottom="1440" w:left="1440" w:header="708" w:footer="708" w:gutter="0"/>
       <w:cols w:space="708"/>
@@ -3865,7 +3492,7 @@
 </file>
 
 <file path=word/endnotes.xml><?xml version="1.0" encoding="utf-8"?>
-<w:endnotes xmlns:wpc="http://schemas.microsoft.com/office/word/2010/wordprocessingCanvas" xmlns:mc="http://schemas.openxmlformats.org/markup-compatibility/2006" xmlns:o="urn:schemas-microsoft-com:office:office" xmlns:r="http://schemas.openxmlformats.org/officeDocument/2006/relationships" xmlns:m="http://schemas.openxmlformats.org/officeDocument/2006/math" xmlns:v="urn:schemas-microsoft-com:vml" xmlns:wp14="http://schemas.microsoft.com/office/word/2010/wordprocessingDrawing" xmlns:wp="http://schemas.openxmlformats.org/drawingml/2006/wordprocessingDrawing" xmlns:w10="urn:schemas-microsoft-com:office:word" xmlns:w="http://schemas.openxmlformats.org/wordprocessingml/2006/main" xmlns:w14="http://schemas.microsoft.com/office/word/2010/wordml" xmlns:wpg="http://schemas.microsoft.com/office/word/2010/wordprocessingGroup" xmlns:wpi="http://schemas.microsoft.com/office/word/2010/wordprocessingInk" xmlns:wne="http://schemas.microsoft.com/office/word/2006/wordml" xmlns:wps="http://schemas.microsoft.com/office/word/2010/wordprocessingShape" mc:Ignorable="w14 wp14">
+<w:endnotes xmlns:wpc="http://schemas.microsoft.com/office/word/2010/wordprocessingCanvas" xmlns:mc="http://schemas.openxmlformats.org/markup-compatibility/2006" xmlns:o="urn:schemas-microsoft-com:office:office" xmlns:r="http://schemas.openxmlformats.org/officeDocument/2006/relationships" xmlns:m="http://schemas.openxmlformats.org/officeDocument/2006/math" xmlns:v="urn:schemas-microsoft-com:vml" xmlns:wp14="http://schemas.microsoft.com/office/word/2010/wordprocessingDrawing" xmlns:wp="http://schemas.openxmlformats.org/drawingml/2006/wordprocessingDrawing" xmlns:w10="urn:schemas-microsoft-com:office:word" xmlns:w="http://schemas.openxmlformats.org/wordprocessingml/2006/main" xmlns:w14="http://schemas.microsoft.com/office/word/2010/wordml" xmlns:w15="http://schemas.microsoft.com/office/word/2012/wordml" xmlns:wpg="http://schemas.microsoft.com/office/word/2010/wordprocessingGroup" xmlns:wpi="http://schemas.microsoft.com/office/word/2010/wordprocessingInk" xmlns:wne="http://schemas.microsoft.com/office/word/2006/wordml" xmlns:wps="http://schemas.microsoft.com/office/word/2010/wordprocessingShape" mc:Ignorable="w14 w15 wp14">
   <w:endnote w:type="separator" w:id="-1">
     <w:p>
       <w:pPr>
@@ -3890,7 +3517,7 @@
 </file>
 
 <file path=word/footer1.xml><?xml version="1.0" encoding="utf-8"?>
-<w:ftr xmlns:wpc="http://schemas.microsoft.com/office/word/2010/wordprocessingCanvas" xmlns:mc="http://schemas.openxmlformats.org/markup-compatibility/2006" xmlns:o="urn:schemas-microsoft-com:office:office" xmlns:r="http://schemas.openxmlformats.org/officeDocument/2006/relationships" xmlns:m="http://schemas.openxmlformats.org/officeDocument/2006/math" xmlns:v="urn:schemas-microsoft-com:vml" xmlns:wp14="http://schemas.microsoft.com/office/word/2010/wordprocessingDrawing" xmlns:wp="http://schemas.openxmlformats.org/drawingml/2006/wordprocessingDrawing" xmlns:w10="urn:schemas-microsoft-com:office:word" xmlns:w="http://schemas.openxmlformats.org/wordprocessingml/2006/main" xmlns:w14="http://schemas.microsoft.com/office/word/2010/wordml" xmlns:wpg="http://schemas.microsoft.com/office/word/2010/wordprocessingGroup" xmlns:wpi="http://schemas.microsoft.com/office/word/2010/wordprocessingInk" xmlns:wne="http://schemas.microsoft.com/office/word/2006/wordml" xmlns:wps="http://schemas.microsoft.com/office/word/2010/wordprocessingShape" mc:Ignorable="w14 wp14">
+<w:ftr xmlns:wpc="http://schemas.microsoft.com/office/word/2010/wordprocessingCanvas" xmlns:mc="http://schemas.openxmlformats.org/markup-compatibility/2006" xmlns:o="urn:schemas-microsoft-com:office:office" xmlns:r="http://schemas.openxmlformats.org/officeDocument/2006/relationships" xmlns:m="http://schemas.openxmlformats.org/officeDocument/2006/math" xmlns:v="urn:schemas-microsoft-com:vml" xmlns:wp14="http://schemas.microsoft.com/office/word/2010/wordprocessingDrawing" xmlns:wp="http://schemas.openxmlformats.org/drawingml/2006/wordprocessingDrawing" xmlns:w10="urn:schemas-microsoft-com:office:word" xmlns:w="http://schemas.openxmlformats.org/wordprocessingml/2006/main" xmlns:w14="http://schemas.microsoft.com/office/word/2010/wordml" xmlns:w15="http://schemas.microsoft.com/office/word/2012/wordml" xmlns:wpg="http://schemas.microsoft.com/office/word/2010/wordprocessingGroup" xmlns:wpi="http://schemas.microsoft.com/office/word/2010/wordprocessingInk" xmlns:wne="http://schemas.microsoft.com/office/word/2006/wordml" xmlns:wps="http://schemas.microsoft.com/office/word/2010/wordprocessingShape" mc:Ignorable="w14 w15 wp14">
   <w:sdt>
     <w:sdtPr>
       <w:id w:val="-187919935"/>
@@ -3942,7 +3569,7 @@
 </file>
 
 <file path=word/footer2.xml><?xml version="1.0" encoding="utf-8"?>
-<w:ftr xmlns:wpc="http://schemas.microsoft.com/office/word/2010/wordprocessingCanvas" xmlns:mc="http://schemas.openxmlformats.org/markup-compatibility/2006" xmlns:o="urn:schemas-microsoft-com:office:office" xmlns:r="http://schemas.openxmlformats.org/officeDocument/2006/relationships" xmlns:m="http://schemas.openxmlformats.org/officeDocument/2006/math" xmlns:v="urn:schemas-microsoft-com:vml" xmlns:wp14="http://schemas.microsoft.com/office/word/2010/wordprocessingDrawing" xmlns:wp="http://schemas.openxmlformats.org/drawingml/2006/wordprocessingDrawing" xmlns:w10="urn:schemas-microsoft-com:office:word" xmlns:w="http://schemas.openxmlformats.org/wordprocessingml/2006/main" xmlns:w14="http://schemas.microsoft.com/office/word/2010/wordml" xmlns:wpg="http://schemas.microsoft.com/office/word/2010/wordprocessingGroup" xmlns:wpi="http://schemas.microsoft.com/office/word/2010/wordprocessingInk" xmlns:wne="http://schemas.microsoft.com/office/word/2006/wordml" xmlns:wps="http://schemas.microsoft.com/office/word/2010/wordprocessingShape" mc:Ignorable="w14 wp14">
+<w:ftr xmlns:wpc="http://schemas.microsoft.com/office/word/2010/wordprocessingCanvas" xmlns:mc="http://schemas.openxmlformats.org/markup-compatibility/2006" xmlns:o="urn:schemas-microsoft-com:office:office" xmlns:r="http://schemas.openxmlformats.org/officeDocument/2006/relationships" xmlns:m="http://schemas.openxmlformats.org/officeDocument/2006/math" xmlns:v="urn:schemas-microsoft-com:vml" xmlns:wp14="http://schemas.microsoft.com/office/word/2010/wordprocessingDrawing" xmlns:wp="http://schemas.openxmlformats.org/drawingml/2006/wordprocessingDrawing" xmlns:w10="urn:schemas-microsoft-com:office:word" xmlns:w="http://schemas.openxmlformats.org/wordprocessingml/2006/main" xmlns:w14="http://schemas.microsoft.com/office/word/2010/wordml" xmlns:w15="http://schemas.microsoft.com/office/word/2012/wordml" xmlns:wpg="http://schemas.microsoft.com/office/word/2010/wordprocessingGroup" xmlns:wpi="http://schemas.microsoft.com/office/word/2010/wordprocessingInk" xmlns:wne="http://schemas.microsoft.com/office/word/2006/wordml" xmlns:wps="http://schemas.microsoft.com/office/word/2010/wordprocessingShape" mc:Ignorable="w14 w15 wp14">
   <w:sdt>
     <w:sdtPr>
       <w:id w:val="876973487"/>
@@ -3975,7 +3602,7 @@
           <w:rPr>
             <w:noProof/>
           </w:rPr>
-          <w:t>1</w:t>
+          <w:t>4</w:t>
         </w:r>
         <w:r>
           <w:rPr>
@@ -3995,7 +3622,7 @@
 </file>
 
 <file path=word/footnotes.xml><?xml version="1.0" encoding="utf-8"?>
-<w:footnotes xmlns:wpc="http://schemas.microsoft.com/office/word/2010/wordprocessingCanvas" xmlns:mc="http://schemas.openxmlformats.org/markup-compatibility/2006" xmlns:o="urn:schemas-microsoft-com:office:office" xmlns:r="http://schemas.openxmlformats.org/officeDocument/2006/relationships" xmlns:m="http://schemas.openxmlformats.org/officeDocument/2006/math" xmlns:v="urn:schemas-microsoft-com:vml" xmlns:wp14="http://schemas.microsoft.com/office/word/2010/wordprocessingDrawing" xmlns:wp="http://schemas.openxmlformats.org/drawingml/2006/wordprocessingDrawing" xmlns:w10="urn:schemas-microsoft-com:office:word" xmlns:w="http://schemas.openxmlformats.org/wordprocessingml/2006/main" xmlns:w14="http://schemas.microsoft.com/office/word/2010/wordml" xmlns:wpg="http://schemas.microsoft.com/office/word/2010/wordprocessingGroup" xmlns:wpi="http://schemas.microsoft.com/office/word/2010/wordprocessingInk" xmlns:wne="http://schemas.microsoft.com/office/word/2006/wordml" xmlns:wps="http://schemas.microsoft.com/office/word/2010/wordprocessingShape" mc:Ignorable="w14 wp14">
+<w:footnotes xmlns:wpc="http://schemas.microsoft.com/office/word/2010/wordprocessingCanvas" xmlns:mc="http://schemas.openxmlformats.org/markup-compatibility/2006" xmlns:o="urn:schemas-microsoft-com:office:office" xmlns:r="http://schemas.openxmlformats.org/officeDocument/2006/relationships" xmlns:m="http://schemas.openxmlformats.org/officeDocument/2006/math" xmlns:v="urn:schemas-microsoft-com:vml" xmlns:wp14="http://schemas.microsoft.com/office/word/2010/wordprocessingDrawing" xmlns:wp="http://schemas.openxmlformats.org/drawingml/2006/wordprocessingDrawing" xmlns:w10="urn:schemas-microsoft-com:office:word" xmlns:w="http://schemas.openxmlformats.org/wordprocessingml/2006/main" xmlns:w14="http://schemas.microsoft.com/office/word/2010/wordml" xmlns:w15="http://schemas.microsoft.com/office/word/2012/wordml" xmlns:wpg="http://schemas.microsoft.com/office/word/2010/wordprocessingGroup" xmlns:wpi="http://schemas.microsoft.com/office/word/2010/wordprocessingInk" xmlns:wne="http://schemas.microsoft.com/office/word/2006/wordml" xmlns:wps="http://schemas.microsoft.com/office/word/2010/wordprocessingShape" mc:Ignorable="w14 w15 wp14">
   <w:footnote w:type="separator" w:id="-1">
     <w:p>
       <w:pPr>
@@ -4020,8 +3647,8 @@
 </file>
 
 <file path=word/numbering.xml><?xml version="1.0" encoding="utf-8"?>
-<w:numbering xmlns:wpc="http://schemas.microsoft.com/office/word/2010/wordprocessingCanvas" xmlns:mc="http://schemas.openxmlformats.org/markup-compatibility/2006" xmlns:o="urn:schemas-microsoft-com:office:office" xmlns:r="http://schemas.openxmlformats.org/officeDocument/2006/relationships" xmlns:m="http://schemas.openxmlformats.org/officeDocument/2006/math" xmlns:v="urn:schemas-microsoft-com:vml" xmlns:wp14="http://schemas.microsoft.com/office/word/2010/wordprocessingDrawing" xmlns:wp="http://schemas.openxmlformats.org/drawingml/2006/wordprocessingDrawing" xmlns:w10="urn:schemas-microsoft-com:office:word" xmlns:w="http://schemas.openxmlformats.org/wordprocessingml/2006/main" xmlns:w14="http://schemas.microsoft.com/office/word/2010/wordml" xmlns:wpg="http://schemas.microsoft.com/office/word/2010/wordprocessingGroup" xmlns:wpi="http://schemas.microsoft.com/office/word/2010/wordprocessingInk" xmlns:wne="http://schemas.microsoft.com/office/word/2006/wordml" xmlns:wps="http://schemas.microsoft.com/office/word/2010/wordprocessingShape" mc:Ignorable="w14 wp14">
-  <w:abstractNum w:abstractNumId="0">
+<w:numbering xmlns:wpc="http://schemas.microsoft.com/office/word/2010/wordprocessingCanvas" xmlns:mc="http://schemas.openxmlformats.org/markup-compatibility/2006" xmlns:o="urn:schemas-microsoft-com:office:office" xmlns:r="http://schemas.openxmlformats.org/officeDocument/2006/relationships" xmlns:m="http://schemas.openxmlformats.org/officeDocument/2006/math" xmlns:v="urn:schemas-microsoft-com:vml" xmlns:wp14="http://schemas.microsoft.com/office/word/2010/wordprocessingDrawing" xmlns:wp="http://schemas.openxmlformats.org/drawingml/2006/wordprocessingDrawing" xmlns:w10="urn:schemas-microsoft-com:office:word" xmlns:w="http://schemas.openxmlformats.org/wordprocessingml/2006/main" xmlns:w14="http://schemas.microsoft.com/office/word/2010/wordml" xmlns:w15="http://schemas.microsoft.com/office/word/2012/wordml" xmlns:wpg="http://schemas.microsoft.com/office/word/2010/wordprocessingGroup" xmlns:wpi="http://schemas.microsoft.com/office/word/2010/wordprocessingInk" xmlns:wne="http://schemas.microsoft.com/office/word/2006/wordml" xmlns:wps="http://schemas.microsoft.com/office/word/2010/wordprocessingShape" mc:Ignorable="w14 w15 wp14">
+  <w:abstractNum w:abstractNumId="0" w15:restartNumberingAfterBreak="0">
     <w:nsid w:val="33E80433"/>
     <w:multiLevelType w:val="hybridMultilevel"/>
     <w:tmpl w:val="813079A0"/>
@@ -4134,7 +3761,7 @@
       </w:rPr>
     </w:lvl>
   </w:abstractNum>
-  <w:abstractNum w:abstractNumId="1">
+  <w:abstractNum w:abstractNumId="1" w15:restartNumberingAfterBreak="0">
     <w:nsid w:val="42811B55"/>
     <w:multiLevelType w:val="hybridMultilevel"/>
     <w:tmpl w:val="6040E2AA"/>
@@ -4247,7 +3874,7 @@
       </w:rPr>
     </w:lvl>
   </w:abstractNum>
-  <w:abstractNum w:abstractNumId="2">
+  <w:abstractNum w:abstractNumId="2" w15:restartNumberingAfterBreak="0">
     <w:nsid w:val="452A1357"/>
     <w:multiLevelType w:val="hybridMultilevel"/>
     <w:tmpl w:val="7ED89EF2"/>
@@ -4359,7 +3986,7 @@
       </w:rPr>
     </w:lvl>
   </w:abstractNum>
-  <w:abstractNum w:abstractNumId="3">
+  <w:abstractNum w:abstractNumId="3" w15:restartNumberingAfterBreak="0">
     <w:nsid w:val="517B2030"/>
     <w:multiLevelType w:val="hybridMultilevel"/>
     <w:tmpl w:val="17FC62B2"/>
@@ -4472,7 +4099,7 @@
       </w:rPr>
     </w:lvl>
   </w:abstractNum>
-  <w:abstractNum w:abstractNumId="4">
+  <w:abstractNum w:abstractNumId="4" w15:restartNumberingAfterBreak="0">
     <w:nsid w:val="5515609E"/>
     <w:multiLevelType w:val="hybridMultilevel"/>
     <w:tmpl w:val="76E46E80"/>
@@ -4585,7 +4212,7 @@
       </w:rPr>
     </w:lvl>
   </w:abstractNum>
-  <w:abstractNum w:abstractNumId="5">
+  <w:abstractNum w:abstractNumId="5" w15:restartNumberingAfterBreak="0">
     <w:nsid w:val="75504A14"/>
     <w:multiLevelType w:val="hybridMultilevel"/>
     <w:tmpl w:val="3402BE50"/>
@@ -4698,7 +4325,7 @@
       </w:rPr>
     </w:lvl>
   </w:abstractNum>
-  <w:abstractNum w:abstractNumId="6">
+  <w:abstractNum w:abstractNumId="6" w15:restartNumberingAfterBreak="0">
     <w:nsid w:val="7B03653B"/>
     <w:multiLevelType w:val="hybridMultilevel"/>
     <w:tmpl w:val="C80C1940"/>
@@ -4811,7 +4438,7 @@
       </w:rPr>
     </w:lvl>
   </w:abstractNum>
-  <w:abstractNum w:abstractNumId="7">
+  <w:abstractNum w:abstractNumId="7" w15:restartNumberingAfterBreak="0">
     <w:nsid w:val="7CBD243D"/>
     <w:multiLevelType w:val="hybridMultilevel"/>
     <w:tmpl w:val="D7CAEA38"/>
@@ -4924,7 +4551,7 @@
       </w:rPr>
     </w:lvl>
   </w:abstractNum>
-  <w:abstractNum w:abstractNumId="8">
+  <w:abstractNum w:abstractNumId="8" w15:restartNumberingAfterBreak="0">
     <w:nsid w:val="7DE76446"/>
     <w:multiLevelType w:val="hybridMultilevel"/>
     <w:tmpl w:val="33B06BE0"/>
@@ -5041,7 +4668,7 @@
 </file>
 
 <file path=word/styles.xml><?xml version="1.0" encoding="utf-8"?>
-<w:styles xmlns:mc="http://schemas.openxmlformats.org/markup-compatibility/2006" xmlns:r="http://schemas.openxmlformats.org/officeDocument/2006/relationships" xmlns:w="http://schemas.openxmlformats.org/wordprocessingml/2006/main" xmlns:w14="http://schemas.microsoft.com/office/word/2010/wordml" mc:Ignorable="w14">
+<w:styles xmlns:mc="http://schemas.openxmlformats.org/markup-compatibility/2006" xmlns:r="http://schemas.openxmlformats.org/officeDocument/2006/relationships" xmlns:w="http://schemas.openxmlformats.org/wordprocessingml/2006/main" xmlns:w14="http://schemas.microsoft.com/office/word/2010/wordml" xmlns:w15="http://schemas.microsoft.com/office/word/2012/wordml" mc:Ignorable="w14 w15">
   <w:docDefaults>
     <w:rPrDefault>
       <w:rPr>
@@ -5057,492 +4684,378 @@
       </w:pPr>
     </w:pPrDefault>
   </w:docDefaults>
-  <w:latentStyles w:defLockedState="0" w:defUIPriority="99" w:defSemiHidden="1" w:defUnhideWhenUsed="1" w:defQFormat="0" w:count="267">
-    <w:lsdException w:name="Normal" w:semiHidden="0" w:uiPriority="0" w:unhideWhenUsed="0" w:qFormat="1"/>
-    <w:lsdException w:name="heading 1" w:semiHidden="0" w:uiPriority="9" w:unhideWhenUsed="0" w:qFormat="1"/>
-    <w:lsdException w:name="heading 2" w:uiPriority="9" w:qFormat="1"/>
-    <w:lsdException w:name="heading 3" w:uiPriority="9" w:qFormat="1"/>
-    <w:lsdException w:name="heading 4" w:uiPriority="9" w:qFormat="1"/>
-    <w:lsdException w:name="heading 5" w:uiPriority="9" w:qFormat="1"/>
-    <w:lsdException w:name="heading 6" w:uiPriority="9" w:qFormat="1"/>
-    <w:lsdException w:name="heading 7" w:uiPriority="9" w:qFormat="1"/>
-    <w:lsdException w:name="heading 8" w:uiPriority="9" w:qFormat="1"/>
-    <w:lsdException w:name="heading 9" w:uiPriority="9" w:qFormat="1"/>
-    <w:lsdException w:name="toc 1" w:uiPriority="39"/>
-    <w:lsdException w:name="toc 2" w:uiPriority="39"/>
-    <w:lsdException w:name="toc 3" w:uiPriority="39"/>
-    <w:lsdException w:name="toc 4" w:uiPriority="39"/>
-    <w:lsdException w:name="toc 5" w:uiPriority="39"/>
-    <w:lsdException w:name="toc 6" w:uiPriority="39"/>
-    <w:lsdException w:name="toc 7" w:uiPriority="39"/>
-    <w:lsdException w:name="toc 8" w:uiPriority="39"/>
-    <w:lsdException w:name="toc 9" w:uiPriority="39"/>
-    <w:lsdException w:name="caption" w:uiPriority="35" w:qFormat="1"/>
-    <w:lsdException w:name="Title" w:semiHidden="0" w:uiPriority="10" w:unhideWhenUsed="0" w:qFormat="1"/>
-    <w:lsdException w:name="Default Paragraph Font" w:uiPriority="1"/>
-    <w:lsdException w:name="Subtitle" w:semiHidden="0" w:uiPriority="11" w:unhideWhenUsed="0" w:qFormat="1"/>
-    <w:lsdException w:name="Strong" w:semiHidden="0" w:uiPriority="22" w:unhideWhenUsed="0" w:qFormat="1"/>
-    <w:lsdException w:name="Emphasis" w:semiHidden="0" w:uiPriority="20" w:unhideWhenUsed="0" w:qFormat="1"/>
-    <w:lsdException w:name="Table Grid" w:semiHidden="0" w:uiPriority="59" w:unhideWhenUsed="0"/>
-    <w:lsdException w:name="Placeholder Text" w:unhideWhenUsed="0"/>
-    <w:lsdException w:name="No Spacing" w:semiHidden="0" w:uiPriority="1" w:unhideWhenUsed="0" w:qFormat="1"/>
-    <w:lsdException w:name="Light Shading" w:semiHidden="0" w:uiPriority="60" w:unhideWhenUsed="0"/>
-    <w:lsdException w:name="Light List" w:semiHidden="0" w:uiPriority="61" w:unhideWhenUsed="0"/>
-    <w:lsdException w:name="Light Grid" w:semiHidden="0" w:uiPriority="62" w:unhideWhenUsed="0"/>
-    <w:lsdException w:name="Medium Shading 1" w:semiHidden="0" w:uiPriority="63" w:unhideWhenUsed="0"/>
-    <w:lsdException w:name="Medium Shading 2" w:semiHidden="0" w:uiPriority="64" w:unhideWhenUsed="0"/>
-    <w:lsdException w:name="Medium List 1" w:semiHidden="0" w:uiPriority="65" w:unhideWhenUsed="0"/>
-    <w:lsdException w:name="Medium List 2" w:semiHidden="0" w:uiPriority="66" w:unhideWhenUsed="0"/>
-    <w:lsdException w:name="Medium Grid 1" w:semiHidden="0" w:uiPriority="67" w:unhideWhenUsed="0"/>
-    <w:lsdException w:name="Medium Grid 2" w:semiHidden="0" w:uiPriority="68" w:unhideWhenUsed="0"/>
-    <w:lsdException w:name="Medium Grid 3" w:semiHidden="0" w:uiPriority="69" w:unhideWhenUsed="0"/>
-    <w:lsdException w:name="Dark List" w:semiHidden="0" w:uiPriority="70" w:unhideWhenUsed="0"/>
-    <w:lsdException w:name="Colorful Shading" w:semiHidden="0" w:uiPriority="71" w:unhideWhenUsed="0"/>
-    <w:lsdException w:name="Colorful List" w:semiHidden="0" w:uiPriority="72" w:unhideWhenUsed="0"/>
-    <w:lsdException w:name="Colorful Grid" w:semiHidden="0" w:uiPriority="73" w:unhideWhenUsed="0"/>
-    <w:lsdException w:name="Light Shading Accent 1" w:semiHidden="0" w:uiPriority="60" w:unhideWhenUsed="0"/>
-    <w:lsdException w:name="Light List Accent 1" w:semiHidden="0" w:uiPriority="61" w:unhideWhenUsed="0"/>
-    <w:lsdException w:name="Light Grid Accent 1" w:semiHidden="0" w:uiPriority="62" w:unhideWhenUsed="0"/>
-    <w:lsdException w:name="Medium Shading 1 Accent 1" w:semiHidden="0" w:uiPriority="63" w:unhideWhenUsed="0"/>
-    <w:lsdException w:name="Medium Shading 2 Accent 1" w:semiHidden="0" w:uiPriority="64" w:unhideWhenUsed="0"/>
-    <w:lsdException w:name="Medium List 1 Accent 1" w:semiHidden="0" w:uiPriority="65" w:unhideWhenUsed="0"/>
-    <w:lsdException w:name="Revision" w:unhideWhenUsed="0"/>
-    <w:lsdException w:name="List Paragraph" w:semiHidden="0" w:uiPriority="34" w:unhideWhenUsed="0" w:qFormat="1"/>
-    <w:lsdException w:name="Quote" w:semiHidden="0" w:uiPriority="29" w:unhideWhenUsed="0" w:qFormat="1"/>
-    <w:lsdException w:name="Intense Quote" w:semiHidden="0" w:uiPriority="30" w:unhideWhenUsed="0" w:qFormat="1"/>
-    <w:lsdException w:name="Medium List 2 Accent 1" w:semiHidden="0" w:uiPriority="66" w:unhideWhenUsed="0"/>
-    <w:lsdException w:name="Medium Grid 1 Accent 1" w:semiHidden="0" w:uiPriority="67" w:unhideWhenUsed="0"/>
-    <w:lsdException w:name="Medium Grid 2 Accent 1" w:semiHidden="0" w:uiPriority="68" w:unhideWhenUsed="0"/>
-    <w:lsdException w:name="Medium Grid 3 Accent 1" w:semiHidden="0" w:uiPriority="69" w:unhideWhenUsed="0"/>
-    <w:lsdException w:name="Dark List Accent 1" w:semiHidden="0" w:uiPriority="70" w:unhideWhenUsed="0"/>
-    <w:lsdException w:name="Colorful Shading Accent 1" w:semiHidden="0" w:uiPriority="71" w:unhideWhenUsed="0"/>
-    <w:lsdException w:name="Colorful List Accent 1" w:semiHidden="0" w:uiPriority="72" w:unhideWhenUsed="0"/>
-    <w:lsdException w:name="Colorful Grid Accent 1" w:semiHidden="0" w:uiPriority="73" w:unhideWhenUsed="0"/>
-    <w:lsdException w:name="Light Shading Accent 2" w:semiHidden="0" w:uiPriority="60" w:unhideWhenUsed="0"/>
-    <w:lsdException w:name="Light List Accent 2" w:semiHidden="0" w:uiPriority="61" w:unhideWhenUsed="0"/>
-    <w:lsdException w:name="Light Grid Accent 2" w:semiHidden="0" w:uiPriority="62" w:unhideWhenUsed="0"/>
-    <w:lsdException w:name="Medium Shading 1 Accent 2" w:semiHidden="0" w:uiPriority="63" w:unhideWhenUsed="0"/>
-    <w:lsdException w:name="Medium Shading 2 Accent 2" w:semiHidden="0" w:uiPriority="64" w:unhideWhenUsed="0"/>
-    <w:lsdException w:name="Medium List 1 Accent 2" w:semiHidden="0" w:uiPriority="65" w:unhideWhenUsed="0"/>
-    <w:lsdException w:name="Medium List 2 Accent 2" w:semiHidden="0" w:uiPriority="66" w:unhideWhenUsed="0"/>
-    <w:lsdException w:name="Medium Grid 1 Accent 2" w:semiHidden="0" w:uiPriority="67" w:unhideWhenUsed="0"/>
-    <w:lsdException w:name="Medium Grid 2 Accent 2" w:semiHidden="0" w:uiPriority="68" w:unhideWhenUsed="0"/>
-    <w:lsdException w:name="Medium Grid 3 Accent 2" w:semiHidden="0" w:uiPriority="69" w:unhideWhenUsed="0"/>
-    <w:lsdException w:name="Dark List Accent 2" w:semiHidden="0" w:uiPriority="70" w:unhideWhenUsed="0"/>
-    <w:lsdException w:name="Colorful Shading Accent 2" w:semiHidden="0" w:uiPriority="71" w:unhideWhenUsed="0"/>
-    <w:lsdException w:name="Colorful List Accent 2" w:semiHidden="0" w:uiPriority="72" w:unhideWhenUsed="0"/>
-    <w:lsdException w:name="Colorful Grid Accent 2" w:semiHidden="0" w:uiPriority="73" w:unhideWhenUsed="0"/>
-    <w:lsdException w:name="Light Shading Accent 3" w:semiHidden="0" w:uiPriority="60" w:unhideWhenUsed="0"/>
-    <w:lsdException w:name="Light List Accent 3" w:semiHidden="0" w:uiPriority="61" w:unhideWhenUsed="0"/>
-    <w:lsdException w:name="Light Grid Accent 3" w:semiHidden="0" w:uiPriority="62" w:unhideWhenUsed="0"/>
-    <w:lsdException w:name="Medium Shading 1 Accent 3" w:semiHidden="0" w:uiPriority="63" w:unhideWhenUsed="0"/>
-    <w:lsdException w:name="Medium Shading 2 Accent 3" w:semiHidden="0" w:uiPriority="64" w:unhideWhenUsed="0"/>
-    <w:lsdException w:name="Medium List 1 Accent 3" w:semiHidden="0" w:uiPriority="65" w:unhideWhenUsed="0"/>
-    <w:lsdException w:name="Medium List 2 Accent 3" w:semiHidden="0" w:uiPriority="66" w:unhideWhenUsed="0"/>
-    <w:lsdException w:name="Medium Grid 1 Accent 3" w:semiHidden="0" w:uiPriority="67" w:unhideWhenUsed="0"/>
-    <w:lsdException w:name="Medium Grid 2 Accent 3" w:semiHidden="0" w:uiPriority="68" w:unhideWhenUsed="0"/>
-    <w:lsdException w:name="Medium Grid 3 Accent 3" w:semiHidden="0" w:uiPriority="69" w:unhideWhenUsed="0"/>
-    <w:lsdException w:name="Dark List Accent 3" w:semiHidden="0" w:uiPriority="70" w:unhideWhenUsed="0"/>
-    <w:lsdException w:name="Colorful Shading Accent 3" w:semiHidden="0" w:uiPriority="71" w:unhideWhenUsed="0"/>
-    <w:lsdException w:name="Colorful List Accent 3" w:semiHidden="0" w:uiPriority="72" w:unhideWhenUsed="0"/>
-    <w:lsdException w:name="Colorful Grid Accent 3" w:semiHidden="0" w:uiPriority="73" w:unhideWhenUsed="0"/>
-    <w:lsdException w:name="Light Shading Accent 4" w:semiHidden="0" w:uiPriority="60" w:unhideWhenUsed="0"/>
-    <w:lsdException w:name="Light List Accent 4" w:semiHidden="0" w:uiPriority="61" w:unhideWhenUsed="0"/>
-    <w:lsdException w:name="Light Grid Accent 4" w:semiHidden="0" w:uiPriority="62" w:unhideWhenUsed="0"/>
-    <w:lsdException w:name="Medium Shading 1 Accent 4" w:semiHidden="0" w:uiPriority="63" w:unhideWhenUsed="0"/>
-    <w:lsdException w:name="Medium Shading 2 Accent 4" w:semiHidden="0" w:uiPriority="64" w:unhideWhenUsed="0"/>
-    <w:lsdException w:name="Medium List 1 Accent 4" w:semiHidden="0" w:uiPriority="65" w:unhideWhenUsed="0"/>
-    <w:lsdException w:name="Medium List 2 Accent 4" w:semiHidden="0" w:uiPriority="66" w:unhideWhenUsed="0"/>
-    <w:lsdException w:name="Medium Grid 1 Accent 4" w:semiHidden="0" w:uiPriority="67" w:unhideWhenUsed="0"/>
-    <w:lsdException w:name="Medium Grid 2 Accent 4" w:semiHidden="0" w:uiPriority="68" w:unhideWhenUsed="0"/>
-    <w:lsdException w:name="Medium Grid 3 Accent 4" w:semiHidden="0" w:uiPriority="69" w:unhideWhenUsed="0"/>
-    <w:lsdException w:name="Dark List Accent 4" w:semiHidden="0" w:uiPriority="70" w:unhideWhenUsed="0"/>
-    <w:lsdException w:name="Colorful Shading Accent 4" w:semiHidden="0" w:uiPriority="71" w:unhideWhenUsed="0"/>
-    <w:lsdException w:name="Colorful List Accent 4" w:semiHidden="0" w:uiPriority="72" w:unhideWhenUsed="0"/>
-    <w:lsdException w:name="Colorful Grid Accent 4" w:semiHidden="0" w:uiPriority="73" w:unhideWhenUsed="0"/>
-    <w:lsdException w:name="Light Shading Accent 5" w:semiHidden="0" w:uiPriority="60" w:unhideWhenUsed="0"/>
-    <w:lsdException w:name="Light List Accent 5" w:semiHidden="0" w:uiPriority="61" w:unhideWhenUsed="0"/>
-    <w:lsdException w:name="Light Grid Accent 5" w:semiHidden="0" w:uiPriority="62" w:unhideWhenUsed="0"/>
-    <w:lsdException w:name="Medium Shading 1 Accent 5" w:semiHidden="0" w:uiPriority="63" w:unhideWhenUsed="0"/>
-    <w:lsdException w:name="Medium Shading 2 Accent 5" w:semiHidden="0" w:uiPriority="64" w:unhideWhenUsed="0"/>
-    <w:lsdException w:name="Medium List 1 Accent 5" w:semiHidden="0" w:uiPriority="65" w:unhideWhenUsed="0"/>
-    <w:lsdException w:name="Medium List 2 Accent 5" w:semiHidden="0" w:uiPriority="66" w:unhideWhenUsed="0"/>
-    <w:lsdException w:name="Medium Grid 1 Accent 5" w:semiHidden="0" w:uiPriority="67" w:unhideWhenUsed="0"/>
-    <w:lsdException w:name="Medium Grid 2 Accent 5" w:semiHidden="0" w:uiPriority="68" w:unhideWhenUsed="0"/>
-    <w:lsdException w:name="Medium Grid 3 Accent 5" w:semiHidden="0" w:uiPriority="69" w:unhideWhenUsed="0"/>
-    <w:lsdException w:name="Dark List Accent 5" w:semiHidden="0" w:uiPriority="70" w:unhideWhenUsed="0"/>
-    <w:lsdException w:name="Colorful Shading Accent 5" w:semiHidden="0" w:uiPriority="71" w:unhideWhenUsed="0"/>
-    <w:lsdException w:name="Colorful List Accent 5" w:semiHidden="0" w:uiPriority="72" w:unhideWhenUsed="0"/>
-    <w:lsdException w:name="Colorful Grid Accent 5" w:semiHidden="0" w:uiPriority="73" w:unhideWhenUsed="0"/>
-    <w:lsdException w:name="Light Shading Accent 6" w:semiHidden="0" w:uiPriority="60" w:unhideWhenUsed="0"/>
-    <w:lsdException w:name="Light List Accent 6" w:semiHidden="0" w:uiPriority="61" w:unhideWhenUsed="0"/>
-    <w:lsdException w:name="Light Grid Accent 6" w:semiHidden="0" w:uiPriority="62" w:unhideWhenUsed="0"/>
-    <w:lsdException w:name="Medium Shading 1 Accent 6" w:semiHidden="0" w:uiPriority="63" w:unhideWhenUsed="0"/>
-    <w:lsdException w:name="Medium Shading 2 Accent 6" w:semiHidden="0" w:uiPriority="64" w:unhideWhenUsed="0"/>
-    <w:lsdException w:name="Medium List 1 Accent 6" w:semiHidden="0" w:uiPriority="65" w:unhideWhenUsed="0"/>
-    <w:lsdException w:name="Medium List 2 Accent 6" w:semiHidden="0" w:uiPriority="66" w:unhideWhenUsed="0"/>
-    <w:lsdException w:name="Medium Grid 1 Accent 6" w:semiHidden="0" w:uiPriority="67" w:unhideWhenUsed="0"/>
-    <w:lsdException w:name="Medium Grid 2 Accent 6" w:semiHidden="0" w:uiPriority="68" w:unhideWhenUsed="0"/>
-    <w:lsdException w:name="Medium Grid 3 Accent 6" w:semiHidden="0" w:uiPriority="69" w:unhideWhenUsed="0"/>
-    <w:lsdException w:name="Dark List Accent 6" w:semiHidden="0" w:uiPriority="70" w:unhideWhenUsed="0"/>
-    <w:lsdException w:name="Colorful Shading Accent 6" w:semiHidden="0" w:uiPriority="71" w:unhideWhenUsed="0"/>
-    <w:lsdException w:name="Colorful List Accent 6" w:semiHidden="0" w:uiPriority="72" w:unhideWhenUsed="0"/>
-    <w:lsdException w:name="Colorful Grid Accent 6" w:semiHidden="0" w:uiPriority="73" w:unhideWhenUsed="0"/>
-    <w:lsdException w:name="Subtle Emphasis" w:semiHidden="0" w:uiPriority="19" w:unhideWhenUsed="0" w:qFormat="1"/>
-    <w:lsdException w:name="Intense Emphasis" w:semiHidden="0" w:uiPriority="21" w:unhideWhenUsed="0" w:qFormat="1"/>
-    <w:lsdException w:name="Subtle Reference" w:semiHidden="0" w:uiPriority="31" w:unhideWhenUsed="0" w:qFormat="1"/>
-    <w:lsdException w:name="Intense Reference" w:semiHidden="0" w:uiPriority="32" w:unhideWhenUsed="0" w:qFormat="1"/>
-    <w:lsdException w:name="Book Title" w:semiHidden="0" w:uiPriority="33" w:unhideWhenUsed="0" w:qFormat="1"/>
-    <w:lsdException w:name="Bibliography" w:uiPriority="37"/>
-    <w:lsdException w:name="TOC Heading" w:uiPriority="39" w:qFormat="1"/>
-  </w:latentStyles>
-  <w:style w:type="paragraph" w:default="1" w:styleId="Normal">
-    <w:name w:val="Normal"/>
-    <w:qFormat/>
-  </w:style>
-  <w:style w:type="character" w:default="1" w:styleId="DefaultParagraphFont">
-    <w:name w:val="Default Paragraph Font"/>
-    <w:uiPriority w:val="1"/>
-    <w:semiHidden/>
-    <w:unhideWhenUsed/>
-  </w:style>
-  <w:style w:type="table" w:default="1" w:styleId="TableNormal">
-    <w:name w:val="Normal Table"/>
-    <w:uiPriority w:val="99"/>
-    <w:semiHidden/>
-    <w:unhideWhenUsed/>
-    <w:tblPr>
-      <w:tblInd w:w="0" w:type="dxa"/>
-      <w:tblCellMar>
-        <w:top w:w="0" w:type="dxa"/>
-        <w:left w:w="108" w:type="dxa"/>
-        <w:bottom w:w="0" w:type="dxa"/>
-        <w:right w:w="108" w:type="dxa"/>
-      </w:tblCellMar>
-    </w:tblPr>
-  </w:style>
-  <w:style w:type="numbering" w:default="1" w:styleId="NoList">
-    <w:name w:val="No List"/>
-    <w:uiPriority w:val="99"/>
-    <w:semiHidden/>
-    <w:unhideWhenUsed/>
-  </w:style>
-  <w:style w:type="character" w:styleId="Hyperlink">
-    <w:name w:val="Hyperlink"/>
-    <w:basedOn w:val="DefaultParagraphFont"/>
-    <w:uiPriority w:val="99"/>
-    <w:unhideWhenUsed/>
-    <w:rsid w:val="00D806B4"/>
-    <w:rPr>
-      <w:color w:val="0000FF" w:themeColor="hyperlink"/>
-      <w:u w:val="single"/>
-    </w:rPr>
-  </w:style>
-  <w:style w:type="paragraph" w:styleId="ListParagraph">
-    <w:name w:val="List Paragraph"/>
-    <w:basedOn w:val="Normal"/>
-    <w:uiPriority w:val="34"/>
-    <w:qFormat/>
-    <w:rsid w:val="00E54A07"/>
-    <w:pPr>
-      <w:ind w:left="720"/>
-      <w:contextualSpacing/>
-    </w:pPr>
-  </w:style>
-  <w:style w:type="paragraph" w:styleId="Header">
-    <w:name w:val="header"/>
-    <w:basedOn w:val="Normal"/>
-    <w:link w:val="HeaderChar"/>
-    <w:uiPriority w:val="99"/>
-    <w:unhideWhenUsed/>
-    <w:rsid w:val="00D869D6"/>
-    <w:pPr>
-      <w:tabs>
-        <w:tab w:val="center" w:pos="4513"/>
-        <w:tab w:val="right" w:pos="9026"/>
-      </w:tabs>
-      <w:spacing w:after="0" w:line="240" w:lineRule="auto"/>
-    </w:pPr>
-  </w:style>
-  <w:style w:type="character" w:customStyle="1" w:styleId="HeaderChar">
-    <w:name w:val="Header Char"/>
-    <w:basedOn w:val="DefaultParagraphFont"/>
-    <w:link w:val="Header"/>
-    <w:uiPriority w:val="99"/>
-    <w:rsid w:val="00D869D6"/>
-  </w:style>
-  <w:style w:type="paragraph" w:styleId="Footer">
-    <w:name w:val="footer"/>
-    <w:basedOn w:val="Normal"/>
-    <w:link w:val="FooterChar"/>
-    <w:uiPriority w:val="99"/>
-    <w:unhideWhenUsed/>
-    <w:rsid w:val="00D869D6"/>
-    <w:pPr>
-      <w:tabs>
-        <w:tab w:val="center" w:pos="4513"/>
-        <w:tab w:val="right" w:pos="9026"/>
-      </w:tabs>
-      <w:spacing w:after="0" w:line="240" w:lineRule="auto"/>
-    </w:pPr>
-  </w:style>
-  <w:style w:type="character" w:customStyle="1" w:styleId="FooterChar">
-    <w:name w:val="Footer Char"/>
-    <w:basedOn w:val="DefaultParagraphFont"/>
-    <w:link w:val="Footer"/>
-    <w:uiPriority w:val="99"/>
-    <w:rsid w:val="00D869D6"/>
-  </w:style>
-  <w:style w:type="paragraph" w:styleId="BalloonText">
-    <w:name w:val="Balloon Text"/>
-    <w:basedOn w:val="Normal"/>
-    <w:link w:val="BalloonTextChar"/>
-    <w:uiPriority w:val="99"/>
-    <w:semiHidden/>
-    <w:unhideWhenUsed/>
-    <w:rsid w:val="00D869D6"/>
-    <w:pPr>
-      <w:spacing w:after="0" w:line="240" w:lineRule="auto"/>
-    </w:pPr>
-    <w:rPr>
-      <w:rFonts w:ascii="Tahoma" w:hAnsi="Tahoma" w:cs="Tahoma"/>
-      <w:sz w:val="16"/>
-      <w:szCs w:val="16"/>
-    </w:rPr>
-  </w:style>
-  <w:style w:type="character" w:customStyle="1" w:styleId="BalloonTextChar">
-    <w:name w:val="Balloon Text Char"/>
-    <w:basedOn w:val="DefaultParagraphFont"/>
-    <w:link w:val="BalloonText"/>
-    <w:uiPriority w:val="99"/>
-    <w:semiHidden/>
-    <w:rsid w:val="00D869D6"/>
-    <w:rPr>
-      <w:rFonts w:ascii="Tahoma" w:hAnsi="Tahoma" w:cs="Tahoma"/>
-      <w:sz w:val="16"/>
-      <w:szCs w:val="16"/>
-    </w:rPr>
-  </w:style>
-  <w:style w:type="character" w:styleId="FollowedHyperlink">
-    <w:name w:val="FollowedHyperlink"/>
-    <w:basedOn w:val="DefaultParagraphFont"/>
-    <w:uiPriority w:val="99"/>
-    <w:semiHidden/>
-    <w:unhideWhenUsed/>
-    <w:rsid w:val="00076F38"/>
-    <w:rPr>
-      <w:color w:val="800080" w:themeColor="followedHyperlink"/>
-      <w:u w:val="single"/>
-    </w:rPr>
-  </w:style>
-  <w:style w:type="paragraph" w:styleId="HTMLPreformatted">
-    <w:name w:val="HTML Preformatted"/>
-    <w:basedOn w:val="Normal"/>
-    <w:link w:val="HTMLPreformattedChar"/>
-    <w:uiPriority w:val="99"/>
-    <w:semiHidden/>
-    <w:unhideWhenUsed/>
-    <w:rsid w:val="00D34DA7"/>
-    <w:pPr>
-      <w:tabs>
-        <w:tab w:val="left" w:pos="916"/>
-        <w:tab w:val="left" w:pos="1832"/>
-        <w:tab w:val="left" w:pos="2748"/>
-        <w:tab w:val="left" w:pos="3664"/>
-        <w:tab w:val="left" w:pos="4580"/>
-        <w:tab w:val="left" w:pos="5496"/>
-        <w:tab w:val="left" w:pos="6412"/>
-        <w:tab w:val="left" w:pos="7328"/>
-        <w:tab w:val="left" w:pos="8244"/>
-        <w:tab w:val="left" w:pos="9160"/>
-        <w:tab w:val="left" w:pos="10076"/>
-        <w:tab w:val="left" w:pos="10992"/>
-        <w:tab w:val="left" w:pos="11908"/>
-        <w:tab w:val="left" w:pos="12824"/>
-        <w:tab w:val="left" w:pos="13740"/>
-        <w:tab w:val="left" w:pos="14656"/>
-      </w:tabs>
-      <w:spacing w:after="0" w:line="240" w:lineRule="auto"/>
-    </w:pPr>
-    <w:rPr>
-      <w:rFonts w:ascii="Courier New" w:eastAsia="Times New Roman" w:hAnsi="Courier New" w:cs="Courier New"/>
-      <w:sz w:val="20"/>
-      <w:szCs w:val="20"/>
-      <w:lang w:eastAsia="en-GB"/>
-    </w:rPr>
-  </w:style>
-  <w:style w:type="character" w:customStyle="1" w:styleId="HTMLPreformattedChar">
-    <w:name w:val="HTML Preformatted Char"/>
-    <w:basedOn w:val="DefaultParagraphFont"/>
-    <w:link w:val="HTMLPreformatted"/>
-    <w:uiPriority w:val="99"/>
-    <w:semiHidden/>
-    <w:rsid w:val="00D34DA7"/>
-    <w:rPr>
-      <w:rFonts w:ascii="Courier New" w:eastAsia="Times New Roman" w:hAnsi="Courier New" w:cs="Courier New"/>
-      <w:sz w:val="20"/>
-      <w:szCs w:val="20"/>
-      <w:lang w:eastAsia="en-GB"/>
-    </w:rPr>
-  </w:style>
-</w:styles>
-</file>
-
-<file path=word/stylesWithEffects.xml><?xml version="1.0" encoding="utf-8"?>
-<w:styles xmlns:wpc="http://schemas.microsoft.com/office/word/2010/wordprocessingCanvas" xmlns:mc="http://schemas.openxmlformats.org/markup-compatibility/2006" xmlns:o="urn:schemas-microsoft-com:office:office" xmlns:r="http://schemas.openxmlformats.org/officeDocument/2006/relationships" xmlns:m="http://schemas.openxmlformats.org/officeDocument/2006/math" xmlns:v="urn:schemas-microsoft-com:vml" xmlns:wp14="http://schemas.microsoft.com/office/word/2010/wordprocessingDrawing" xmlns:wp="http://schemas.openxmlformats.org/drawingml/2006/wordprocessingDrawing" xmlns:w10="urn:schemas-microsoft-com:office:word" xmlns:w="http://schemas.openxmlformats.org/wordprocessingml/2006/main" xmlns:w14="http://schemas.microsoft.com/office/word/2010/wordml" xmlns:wpg="http://schemas.microsoft.com/office/word/2010/wordprocessingGroup" xmlns:wpi="http://schemas.microsoft.com/office/word/2010/wordprocessingInk" xmlns:wne="http://schemas.microsoft.com/office/word/2006/wordml" xmlns:wps="http://schemas.microsoft.com/office/word/2010/wordprocessingShape" mc:Ignorable="w14 wp14">
-  <w:docDefaults>
-    <w:rPrDefault>
-      <w:rPr>
-        <w:rFonts w:asciiTheme="minorHAnsi" w:eastAsiaTheme="minorHAnsi" w:hAnsiTheme="minorHAnsi" w:cstheme="minorBidi"/>
-        <w:sz w:val="22"/>
-        <w:szCs w:val="22"/>
-        <w:lang w:val="en-GB" w:eastAsia="en-US" w:bidi="ar-SA"/>
-      </w:rPr>
-    </w:rPrDefault>
-    <w:pPrDefault>
-      <w:pPr>
-        <w:spacing w:after="200" w:line="276" w:lineRule="auto"/>
-      </w:pPr>
-    </w:pPrDefault>
-  </w:docDefaults>
-  <w:latentStyles w:defLockedState="0" w:defUIPriority="99" w:defSemiHidden="1" w:defUnhideWhenUsed="1" w:defQFormat="0" w:count="267">
-    <w:lsdException w:name="Normal" w:semiHidden="0" w:uiPriority="0" w:unhideWhenUsed="0" w:qFormat="1"/>
-    <w:lsdException w:name="heading 1" w:semiHidden="0" w:uiPriority="9" w:unhideWhenUsed="0" w:qFormat="1"/>
-    <w:lsdException w:name="heading 2" w:uiPriority="9" w:qFormat="1"/>
-    <w:lsdException w:name="heading 3" w:uiPriority="9" w:qFormat="1"/>
-    <w:lsdException w:name="heading 4" w:uiPriority="9" w:qFormat="1"/>
-    <w:lsdException w:name="heading 5" w:uiPriority="9" w:qFormat="1"/>
-    <w:lsdException w:name="heading 6" w:uiPriority="9" w:qFormat="1"/>
-    <w:lsdException w:name="heading 7" w:uiPriority="9" w:qFormat="1"/>
-    <w:lsdException w:name="heading 8" w:uiPriority="9" w:qFormat="1"/>
-    <w:lsdException w:name="heading 9" w:uiPriority="9" w:qFormat="1"/>
-    <w:lsdException w:name="toc 1" w:uiPriority="39"/>
-    <w:lsdException w:name="toc 2" w:uiPriority="39"/>
-    <w:lsdException w:name="toc 3" w:uiPriority="39"/>
-    <w:lsdException w:name="toc 4" w:uiPriority="39"/>
-    <w:lsdException w:name="toc 5" w:uiPriority="39"/>
-    <w:lsdException w:name="toc 6" w:uiPriority="39"/>
-    <w:lsdException w:name="toc 7" w:uiPriority="39"/>
-    <w:lsdException w:name="toc 8" w:uiPriority="39"/>
-    <w:lsdException w:name="toc 9" w:uiPriority="39"/>
-    <w:lsdException w:name="caption" w:uiPriority="35" w:qFormat="1"/>
-    <w:lsdException w:name="Title" w:semiHidden="0" w:uiPriority="10" w:unhideWhenUsed="0" w:qFormat="1"/>
-    <w:lsdException w:name="Default Paragraph Font" w:uiPriority="1"/>
-    <w:lsdException w:name="Subtitle" w:semiHidden="0" w:uiPriority="11" w:unhideWhenUsed="0" w:qFormat="1"/>
-    <w:lsdException w:name="Strong" w:semiHidden="0" w:uiPriority="22" w:unhideWhenUsed="0" w:qFormat="1"/>
-    <w:lsdException w:name="Emphasis" w:semiHidden="0" w:uiPriority="20" w:unhideWhenUsed="0" w:qFormat="1"/>
-    <w:lsdException w:name="Table Grid" w:semiHidden="0" w:uiPriority="59" w:unhideWhenUsed="0"/>
-    <w:lsdException w:name="Placeholder Text" w:unhideWhenUsed="0"/>
-    <w:lsdException w:name="No Spacing" w:semiHidden="0" w:uiPriority="1" w:unhideWhenUsed="0" w:qFormat="1"/>
-    <w:lsdException w:name="Light Shading" w:semiHidden="0" w:uiPriority="60" w:unhideWhenUsed="0"/>
-    <w:lsdException w:name="Light List" w:semiHidden="0" w:uiPriority="61" w:unhideWhenUsed="0"/>
-    <w:lsdException w:name="Light Grid" w:semiHidden="0" w:uiPriority="62" w:unhideWhenUsed="0"/>
-    <w:lsdException w:name="Medium Shading 1" w:semiHidden="0" w:uiPriority="63" w:unhideWhenUsed="0"/>
-    <w:lsdException w:name="Medium Shading 2" w:semiHidden="0" w:uiPriority="64" w:unhideWhenUsed="0"/>
-    <w:lsdException w:name="Medium List 1" w:semiHidden="0" w:uiPriority="65" w:unhideWhenUsed="0"/>
-    <w:lsdException w:name="Medium List 2" w:semiHidden="0" w:uiPriority="66" w:unhideWhenUsed="0"/>
-    <w:lsdException w:name="Medium Grid 1" w:semiHidden="0" w:uiPriority="67" w:unhideWhenUsed="0"/>
-    <w:lsdException w:name="Medium Grid 2" w:semiHidden="0" w:uiPriority="68" w:unhideWhenUsed="0"/>
-    <w:lsdException w:name="Medium Grid 3" w:semiHidden="0" w:uiPriority="69" w:unhideWhenUsed="0"/>
-    <w:lsdException w:name="Dark List" w:semiHidden="0" w:uiPriority="70" w:unhideWhenUsed="0"/>
-    <w:lsdException w:name="Colorful Shading" w:semiHidden="0" w:uiPriority="71" w:unhideWhenUsed="0"/>
-    <w:lsdException w:name="Colorful List" w:semiHidden="0" w:uiPriority="72" w:unhideWhenUsed="0"/>
-    <w:lsdException w:name="Colorful Grid" w:semiHidden="0" w:uiPriority="73" w:unhideWhenUsed="0"/>
-    <w:lsdException w:name="Light Shading Accent 1" w:semiHidden="0" w:uiPriority="60" w:unhideWhenUsed="0"/>
-    <w:lsdException w:name="Light List Accent 1" w:semiHidden="0" w:uiPriority="61" w:unhideWhenUsed="0"/>
-    <w:lsdException w:name="Light Grid Accent 1" w:semiHidden="0" w:uiPriority="62" w:unhideWhenUsed="0"/>
-    <w:lsdException w:name="Medium Shading 1 Accent 1" w:semiHidden="0" w:uiPriority="63" w:unhideWhenUsed="0"/>
-    <w:lsdException w:name="Medium Shading 2 Accent 1" w:semiHidden="0" w:uiPriority="64" w:unhideWhenUsed="0"/>
-    <w:lsdException w:name="Medium List 1 Accent 1" w:semiHidden="0" w:uiPriority="65" w:unhideWhenUsed="0"/>
-    <w:lsdException w:name="Revision" w:unhideWhenUsed="0"/>
-    <w:lsdException w:name="List Paragraph" w:semiHidden="0" w:uiPriority="34" w:unhideWhenUsed="0" w:qFormat="1"/>
-    <w:lsdException w:name="Quote" w:semiHidden="0" w:uiPriority="29" w:unhideWhenUsed="0" w:qFormat="1"/>
-    <w:lsdException w:name="Intense Quote" w:semiHidden="0" w:uiPriority="30" w:unhideWhenUsed="0" w:qFormat="1"/>
-    <w:lsdException w:name="Medium List 2 Accent 1" w:semiHidden="0" w:uiPriority="66" w:unhideWhenUsed="0"/>
-    <w:lsdException w:name="Medium Grid 1 Accent 1" w:semiHidden="0" w:uiPriority="67" w:unhideWhenUsed="0"/>
-    <w:lsdException w:name="Medium Grid 2 Accent 1" w:semiHidden="0" w:uiPriority="68" w:unhideWhenUsed="0"/>
-    <w:lsdException w:name="Medium Grid 3 Accent 1" w:semiHidden="0" w:uiPriority="69" w:unhideWhenUsed="0"/>
-    <w:lsdException w:name="Dark List Accent 1" w:semiHidden="0" w:uiPriority="70" w:unhideWhenUsed="0"/>
-    <w:lsdException w:name="Colorful Shading Accent 1" w:semiHidden="0" w:uiPriority="71" w:unhideWhenUsed="0"/>
-    <w:lsdException w:name="Colorful List Accent 1" w:semiHidden="0" w:uiPriority="72" w:unhideWhenUsed="0"/>
-    <w:lsdException w:name="Colorful Grid Accent 1" w:semiHidden="0" w:uiPriority="73" w:unhideWhenUsed="0"/>
-    <w:lsdException w:name="Light Shading Accent 2" w:semiHidden="0" w:uiPriority="60" w:unhideWhenUsed="0"/>
-    <w:lsdException w:name="Light List Accent 2" w:semiHidden="0" w:uiPriority="61" w:unhideWhenUsed="0"/>
-    <w:lsdException w:name="Light Grid Accent 2" w:semiHidden="0" w:uiPriority="62" w:unhideWhenUsed="0"/>
-    <w:lsdException w:name="Medium Shading 1 Accent 2" w:semiHidden="0" w:uiPriority="63" w:unhideWhenUsed="0"/>
-    <w:lsdException w:name="Medium Shading 2 Accent 2" w:semiHidden="0" w:uiPriority="64" w:unhideWhenUsed="0"/>
-    <w:lsdException w:name="Medium List 1 Accent 2" w:semiHidden="0" w:uiPriority="65" w:unhideWhenUsed="0"/>
-    <w:lsdException w:name="Medium List 2 Accent 2" w:semiHidden="0" w:uiPriority="66" w:unhideWhenUsed="0"/>
-    <w:lsdException w:name="Medium Grid 1 Accent 2" w:semiHidden="0" w:uiPriority="67" w:unhideWhenUsed="0"/>
-    <w:lsdException w:name="Medium Grid 2 Accent 2" w:semiHidden="0" w:uiPriority="68" w:unhideWhenUsed="0"/>
-    <w:lsdException w:name="Medium Grid 3 Accent 2" w:semiHidden="0" w:uiPriority="69" w:unhideWhenUsed="0"/>
-    <w:lsdException w:name="Dark List Accent 2" w:semiHidden="0" w:uiPriority="70" w:unhideWhenUsed="0"/>
-    <w:lsdException w:name="Colorful Shading Accent 2" w:semiHidden="0" w:uiPriority="71" w:unhideWhenUsed="0"/>
-    <w:lsdException w:name="Colorful List Accent 2" w:semiHidden="0" w:uiPriority="72" w:unhideWhenUsed="0"/>
-    <w:lsdException w:name="Colorful Grid Accent 2" w:semiHidden="0" w:uiPriority="73" w:unhideWhenUsed="0"/>
-    <w:lsdException w:name="Light Shading Accent 3" w:semiHidden="0" w:uiPriority="60" w:unhideWhenUsed="0"/>
-    <w:lsdException w:name="Light List Accent 3" w:semiHidden="0" w:uiPriority="61" w:unhideWhenUsed="0"/>
-    <w:lsdException w:name="Light Grid Accent 3" w:semiHidden="0" w:uiPriority="62" w:unhideWhenUsed="0"/>
-    <w:lsdException w:name="Medium Shading 1 Accent 3" w:semiHidden="0" w:uiPriority="63" w:unhideWhenUsed="0"/>
-    <w:lsdException w:name="Medium Shading 2 Accent 3" w:semiHidden="0" w:uiPriority="64" w:unhideWhenUsed="0"/>
-    <w:lsdException w:name="Medium List 1 Accent 3" w:semiHidden="0" w:uiPriority="65" w:unhideWhenUsed="0"/>
-    <w:lsdException w:name="Medium List 2 Accent 3" w:semiHidden="0" w:uiPriority="66" w:unhideWhenUsed="0"/>
-    <w:lsdException w:name="Medium Grid 1 Accent 3" w:semiHidden="0" w:uiPriority="67" w:unhideWhenUsed="0"/>
-    <w:lsdException w:name="Medium Grid 2 Accent 3" w:semiHidden="0" w:uiPriority="68" w:unhideWhenUsed="0"/>
-    <w:lsdException w:name="Medium Grid 3 Accent 3" w:semiHidden="0" w:uiPriority="69" w:unhideWhenUsed="0"/>
-    <w:lsdException w:name="Dark List Accent 3" w:semiHidden="0" w:uiPriority="70" w:unhideWhenUsed="0"/>
-    <w:lsdException w:name="Colorful Shading Accent 3" w:semiHidden="0" w:uiPriority="71" w:unhideWhenUsed="0"/>
-    <w:lsdException w:name="Colorful List Accent 3" w:semiHidden="0" w:uiPriority="72" w:unhideWhenUsed="0"/>
-    <w:lsdException w:name="Colorful Grid Accent 3" w:semiHidden="0" w:uiPriority="73" w:unhideWhenUsed="0"/>
-    <w:lsdException w:name="Light Shading Accent 4" w:semiHidden="0" w:uiPriority="60" w:unhideWhenUsed="0"/>
-    <w:lsdException w:name="Light List Accent 4" w:semiHidden="0" w:uiPriority="61" w:unhideWhenUsed="0"/>
-    <w:lsdException w:name="Light Grid Accent 4" w:semiHidden="0" w:uiPriority="62" w:unhideWhenUsed="0"/>
-    <w:lsdException w:name="Medium Shading 1 Accent 4" w:semiHidden="0" w:uiPriority="63" w:unhideWhenUsed="0"/>
-    <w:lsdException w:name="Medium Shading 2 Accent 4" w:semiHidden="0" w:uiPriority="64" w:unhideWhenUsed="0"/>
-    <w:lsdException w:name="Medium List 1 Accent 4" w:semiHidden="0" w:uiPriority="65" w:unhideWhenUsed="0"/>
-    <w:lsdException w:name="Medium List 2 Accent 4" w:semiHidden="0" w:uiPriority="66" w:unhideWhenUsed="0"/>
-    <w:lsdException w:name="Medium Grid 1 Accent 4" w:semiHidden="0" w:uiPriority="67" w:unhideWhenUsed="0"/>
-    <w:lsdException w:name="Medium Grid 2 Accent 4" w:semiHidden="0" w:uiPriority="68" w:unhideWhenUsed="0"/>
-    <w:lsdException w:name="Medium Grid 3 Accent 4" w:semiHidden="0" w:uiPriority="69" w:unhideWhenUsed="0"/>
-    <w:lsdException w:name="Dark List Accent 4" w:semiHidden="0" w:uiPriority="70" w:unhideWhenUsed="0"/>
-    <w:lsdException w:name="Colorful Shading Accent 4" w:semiHidden="0" w:uiPriority="71" w:unhideWhenUsed="0"/>
-    <w:lsdException w:name="Colorful List Accent 4" w:semiHidden="0" w:uiPriority="72" w:unhideWhenUsed="0"/>
-    <w:lsdException w:name="Colorful Grid Accent 4" w:semiHidden="0" w:uiPriority="73" w:unhideWhenUsed="0"/>
-    <w:lsdException w:name="Light Shading Accent 5" w:semiHidden="0" w:uiPriority="60" w:unhideWhenUsed="0"/>
-    <w:lsdException w:name="Light List Accent 5" w:semiHidden="0" w:uiPriority="61" w:unhideWhenUsed="0"/>
-    <w:lsdException w:name="Light Grid Accent 5" w:semiHidden="0" w:uiPriority="62" w:unhideWhenUsed="0"/>
-    <w:lsdException w:name="Medium Shading 1 Accent 5" w:semiHidden="0" w:uiPriority="63" w:unhideWhenUsed="0"/>
-    <w:lsdException w:name="Medium Shading 2 Accent 5" w:semiHidden="0" w:uiPriority="64" w:unhideWhenUsed="0"/>
-    <w:lsdException w:name="Medium List 1 Accent 5" w:semiHidden="0" w:uiPriority="65" w:unhideWhenUsed="0"/>
-    <w:lsdException w:name="Medium List 2 Accent 5" w:semiHidden="0" w:uiPriority="66" w:unhideWhenUsed="0"/>
-    <w:lsdException w:name="Medium Grid 1 Accent 5" w:semiHidden="0" w:uiPriority="67" w:unhideWhenUsed="0"/>
-    <w:lsdException w:name="Medium Grid 2 Accent 5" w:semiHidden="0" w:uiPriority="68" w:unhideWhenUsed="0"/>
-    <w:lsdException w:name="Medium Grid 3 Accent 5" w:semiHidden="0" w:uiPriority="69" w:unhideWhenUsed="0"/>
-    <w:lsdException w:name="Dark List Accent 5" w:semiHidden="0" w:uiPriority="70" w:unhideWhenUsed="0"/>
-    <w:lsdException w:name="Colorful Shading Accent 5" w:semiHidden="0" w:uiPriority="71" w:unhideWhenUsed="0"/>
-    <w:lsdException w:name="Colorful List Accent 5" w:semiHidden="0" w:uiPriority="72" w:unhideWhenUsed="0"/>
-    <w:lsdException w:name="Colorful Grid Accent 5" w:semiHidden="0" w:uiPriority="73" w:unhideWhenUsed="0"/>
-    <w:lsdException w:name="Light Shading Accent 6" w:semiHidden="0" w:uiPriority="60" w:unhideWhenUsed="0"/>
-    <w:lsdException w:name="Light List Accent 6" w:semiHidden="0" w:uiPriority="61" w:unhideWhenUsed="0"/>
-    <w:lsdException w:name="Light Grid Accent 6" w:semiHidden="0" w:uiPriority="62" w:unhideWhenUsed="0"/>
-    <w:lsdException w:name="Medium Shading 1 Accent 6" w:semiHidden="0" w:uiPriority="63" w:unhideWhenUsed="0"/>
-    <w:lsdException w:name="Medium Shading 2 Accent 6" w:semiHidden="0" w:uiPriority="64" w:unhideWhenUsed="0"/>
-    <w:lsdException w:name="Medium List 1 Accent 6" w:semiHidden="0" w:uiPriority="65" w:unhideWhenUsed="0"/>
-    <w:lsdException w:name="Medium List 2 Accent 6" w:semiHidden="0" w:uiPriority="66" w:unhideWhenUsed="0"/>
-    <w:lsdException w:name="Medium Grid 1 Accent 6" w:semiHidden="0" w:uiPriority="67" w:unhideWhenUsed="0"/>
-    <w:lsdException w:name="Medium Grid 2 Accent 6" w:semiHidden="0" w:uiPriority="68" w:unhideWhenUsed="0"/>
-    <w:lsdException w:name="Medium Grid 3 Accent 6" w:semiHidden="0" w:uiPriority="69" w:unhideWhenUsed="0"/>
-    <w:lsdException w:name="Dark List Accent 6" w:semiHidden="0" w:uiPriority="70" w:unhideWhenUsed="0"/>
-    <w:lsdException w:name="Colorful Shading Accent 6" w:semiHidden="0" w:uiPriority="71" w:unhideWhenUsed="0"/>
-    <w:lsdException w:name="Colorful List Accent 6" w:semiHidden="0" w:uiPriority="72" w:unhideWhenUsed="0"/>
-    <w:lsdException w:name="Colorful Grid Accent 6" w:semiHidden="0" w:uiPriority="73" w:unhideWhenUsed="0"/>
-    <w:lsdException w:name="Subtle Emphasis" w:semiHidden="0" w:uiPriority="19" w:unhideWhenUsed="0" w:qFormat="1"/>
-    <w:lsdException w:name="Intense Emphasis" w:semiHidden="0" w:uiPriority="21" w:unhideWhenUsed="0" w:qFormat="1"/>
-    <w:lsdException w:name="Subtle Reference" w:semiHidden="0" w:uiPriority="31" w:unhideWhenUsed="0" w:qFormat="1"/>
-    <w:lsdException w:name="Intense Reference" w:semiHidden="0" w:uiPriority="32" w:unhideWhenUsed="0" w:qFormat="1"/>
-    <w:lsdException w:name="Book Title" w:semiHidden="0" w:uiPriority="33" w:unhideWhenUsed="0" w:qFormat="1"/>
-    <w:lsdException w:name="Bibliography" w:uiPriority="37"/>
-    <w:lsdException w:name="TOC Heading" w:uiPriority="39" w:qFormat="1"/>
+  <w:latentStyles w:defLockedState="0" w:defUIPriority="99" w:defSemiHidden="0" w:defUnhideWhenUsed="0" w:defQFormat="0" w:count="371">
+    <w:lsdException w:name="Normal" w:uiPriority="0" w:qFormat="1"/>
+    <w:lsdException w:name="heading 1" w:uiPriority="9" w:qFormat="1"/>
+    <w:lsdException w:name="heading 2" w:semiHidden="1" w:uiPriority="9" w:unhideWhenUsed="1" w:qFormat="1"/>
+    <w:lsdException w:name="heading 3" w:semiHidden="1" w:uiPriority="9" w:unhideWhenUsed="1" w:qFormat="1"/>
+    <w:lsdException w:name="heading 4" w:semiHidden="1" w:uiPriority="9" w:unhideWhenUsed="1" w:qFormat="1"/>
+    <w:lsdException w:name="heading 5" w:semiHidden="1" w:uiPriority="9" w:unhideWhenUsed="1" w:qFormat="1"/>
+    <w:lsdException w:name="heading 6" w:semiHidden="1" w:uiPriority="9" w:unhideWhenUsed="1" w:qFormat="1"/>
+    <w:lsdException w:name="heading 7" w:semiHidden="1" w:uiPriority="9" w:unhideWhenUsed="1" w:qFormat="1"/>
+    <w:lsdException w:name="heading 8" w:semiHidden="1" w:uiPriority="9" w:unhideWhenUsed="1" w:qFormat="1"/>
+    <w:lsdException w:name="heading 9" w:semiHidden="1" w:uiPriority="9" w:unhideWhenUsed="1" w:qFormat="1"/>
+    <w:lsdException w:name="index 1" w:semiHidden="1" w:unhideWhenUsed="1"/>
+    <w:lsdException w:name="index 2" w:semiHidden="1" w:unhideWhenUsed="1"/>
+    <w:lsdException w:name="index 3" w:semiHidden="1" w:unhideWhenUsed="1"/>
+    <w:lsdException w:name="index 4" w:semiHidden="1" w:unhideWhenUsed="1"/>
+    <w:lsdException w:name="index 5" w:semiHidden="1" w:unhideWhenUsed="1"/>
+    <w:lsdException w:name="index 6" w:semiHidden="1" w:unhideWhenUsed="1"/>
+    <w:lsdException w:name="index 7" w:semiHidden="1" w:unhideWhenUsed="1"/>
+    <w:lsdException w:name="index 8" w:semiHidden="1" w:unhideWhenUsed="1"/>
+    <w:lsdException w:name="index 9" w:semiHidden="1" w:unhideWhenUsed="1"/>
+    <w:lsdException w:name="toc 1" w:semiHidden="1" w:uiPriority="39" w:unhideWhenUsed="1"/>
+    <w:lsdException w:name="toc 2" w:semiHidden="1" w:uiPriority="39" w:unhideWhenUsed="1"/>
+    <w:lsdException w:name="toc 3" w:semiHidden="1" w:uiPriority="39" w:unhideWhenUsed="1"/>
+    <w:lsdException w:name="toc 4" w:semiHidden="1" w:uiPriority="39" w:unhideWhenUsed="1"/>
+    <w:lsdException w:name="toc 5" w:semiHidden="1" w:uiPriority="39" w:unhideWhenUsed="1"/>
+    <w:lsdException w:name="toc 6" w:semiHidden="1" w:uiPriority="39" w:unhideWhenUsed="1"/>
+    <w:lsdException w:name="toc 7" w:semiHidden="1" w:uiPriority="39" w:unhideWhenUsed="1"/>
+    <w:lsdException w:name="toc 8" w:semiHidden="1" w:uiPriority="39" w:unhideWhenUsed="1"/>
+    <w:lsdException w:name="toc 9" w:semiHidden="1" w:uiPriority="39" w:unhideWhenUsed="1"/>
+    <w:lsdException w:name="Normal Indent" w:semiHidden="1" w:unhideWhenUsed="1"/>
+    <w:lsdException w:name="footnote text" w:semiHidden="1" w:unhideWhenUsed="1"/>
+    <w:lsdException w:name="annotation text" w:semiHidden="1" w:unhideWhenUsed="1"/>
+    <w:lsdException w:name="header" w:semiHidden="1" w:unhideWhenUsed="1"/>
+    <w:lsdException w:name="footer" w:semiHidden="1" w:unhideWhenUsed="1"/>
+    <w:lsdException w:name="index heading" w:semiHidden="1" w:unhideWhenUsed="1"/>
+    <w:lsdException w:name="caption" w:semiHidden="1" w:uiPriority="35" w:unhideWhenUsed="1" w:qFormat="1"/>
+    <w:lsdException w:name="table of figures" w:semiHidden="1" w:unhideWhenUsed="1"/>
+    <w:lsdException w:name="envelope address" w:semiHidden="1" w:unhideWhenUsed="1"/>
+    <w:lsdException w:name="envelope return" w:semiHidden="1" w:unhideWhenUsed="1"/>
+    <w:lsdException w:name="footnote reference" w:semiHidden="1" w:unhideWhenUsed="1"/>
+    <w:lsdException w:name="annotation reference" w:semiHidden="1" w:unhideWhenUsed="1"/>
+    <w:lsdException w:name="line number" w:semiHidden="1" w:unhideWhenUsed="1"/>
+    <w:lsdException w:name="page number" w:semiHidden="1" w:unhideWhenUsed="1"/>
+    <w:lsdException w:name="endnote reference" w:semiHidden="1" w:unhideWhenUsed="1"/>
+    <w:lsdException w:name="endnote text" w:semiHidden="1" w:unhideWhenUsed="1"/>
+    <w:lsdException w:name="table of authorities" w:semiHidden="1" w:unhideWhenUsed="1"/>
+    <w:lsdException w:name="macro" w:semiHidden="1" w:unhideWhenUsed="1"/>
+    <w:lsdException w:name="toa heading" w:semiHidden="1" w:unhideWhenUsed="1"/>
+    <w:lsdException w:name="List" w:semiHidden="1" w:unhideWhenUsed="1"/>
+    <w:lsdException w:name="List Bullet" w:semiHidden="1" w:unhideWhenUsed="1"/>
+    <w:lsdException w:name="List Number" w:semiHidden="1" w:unhideWhenUsed="1"/>
+    <w:lsdException w:name="List 2" w:semiHidden="1" w:unhideWhenUsed="1"/>
+    <w:lsdException w:name="List 3" w:semiHidden="1" w:unhideWhenUsed="1"/>
+    <w:lsdException w:name="List 4" w:semiHidden="1" w:unhideWhenUsed="1"/>
+    <w:lsdException w:name="List 5" w:semiHidden="1" w:unhideWhenUsed="1"/>
+    <w:lsdException w:name="List Bullet 2" w:semiHidden="1" w:unhideWhenUsed="1"/>
+    <w:lsdException w:name="List Bullet 3" w:semiHidden="1" w:unhideWhenUsed="1"/>
+    <w:lsdException w:name="List Bullet 4" w:semiHidden="1" w:unhideWhenUsed="1"/>
+    <w:lsdException w:name="List Bullet 5" w:semiHidden="1" w:unhideWhenUsed="1"/>
+    <w:lsdException w:name="List Number 2" w:semiHidden="1" w:unhideWhenUsed="1"/>
+    <w:lsdException w:name="List Number 3" w:semiHidden="1" w:unhideWhenUsed="1"/>
+    <w:lsdException w:name="List Number 4" w:semiHidden="1" w:unhideWhenUsed="1"/>
+    <w:lsdException w:name="List Number 5" w:semiHidden="1" w:unhideWhenUsed="1"/>
+    <w:lsdException w:name="Title" w:uiPriority="10" w:qFormat="1"/>
+    <w:lsdException w:name="Closing" w:semiHidden="1" w:unhideWhenUsed="1"/>
+    <w:lsdException w:name="Signature" w:semiHidden="1" w:unhideWhenUsed="1"/>
+    <w:lsdException w:name="Default Paragraph Font" w:semiHidden="1" w:uiPriority="1" w:unhideWhenUsed="1"/>
+    <w:lsdException w:name="Body Text" w:semiHidden="1" w:unhideWhenUsed="1"/>
+    <w:lsdException w:name="Body Text Indent" w:semiHidden="1" w:unhideWhenUsed="1"/>
+    <w:lsdException w:name="List Continue" w:semiHidden="1" w:unhideWhenUsed="1"/>
+    <w:lsdException w:name="List Continue 2" w:semiHidden="1" w:unhideWhenUsed="1"/>
+    <w:lsdException w:name="List Continue 3" w:semiHidden="1" w:unhideWhenUsed="1"/>
+    <w:lsdException w:name="List Continue 4" w:semiHidden="1" w:unhideWhenUsed="1"/>
+    <w:lsdException w:name="List Continue 5" w:semiHidden="1" w:unhideWhenUsed="1"/>
+    <w:lsdException w:name="Message Header" w:semiHidden="1" w:unhideWhenUsed="1"/>
+    <w:lsdException w:name="Subtitle" w:uiPriority="11" w:qFormat="1"/>
+    <w:lsdException w:name="Salutation" w:semiHidden="1" w:unhideWhenUsed="1"/>
+    <w:lsdException w:name="Date" w:semiHidden="1" w:unhideWhenUsed="1"/>
+    <w:lsdException w:name="Body Text First Indent" w:semiHidden="1" w:unhideWhenUsed="1"/>
+    <w:lsdException w:name="Body Text First Indent 2" w:semiHidden="1" w:unhideWhenUsed="1"/>
+    <w:lsdException w:name="Note Heading" w:semiHidden="1" w:unhideWhenUsed="1"/>
+    <w:lsdException w:name="Body Text 2" w:semiHidden="1" w:unhideWhenUsed="1"/>
+    <w:lsdException w:name="Body Text 3" w:semiHidden="1" w:unhideWhenUsed="1"/>
+    <w:lsdException w:name="Body Text Indent 2" w:semiHidden="1" w:unhideWhenUsed="1"/>
+    <w:lsdException w:name="Body Text Indent 3" w:semiHidden="1" w:unhideWhenUsed="1"/>
+    <w:lsdException w:name="Block Text" w:semiHidden="1" w:unhideWhenUsed="1"/>
+    <w:lsdException w:name="Hyperlink" w:semiHidden="1" w:unhideWhenUsed="1"/>
+    <w:lsdException w:name="FollowedHyperlink" w:semiHidden="1" w:unhideWhenUsed="1"/>
+    <w:lsdException w:name="Strong" w:uiPriority="22" w:qFormat="1"/>
+    <w:lsdException w:name="Emphasis" w:uiPriority="20" w:qFormat="1"/>
+    <w:lsdException w:name="Document Map" w:semiHidden="1" w:unhideWhenUsed="1"/>
+    <w:lsdException w:name="Plain Text" w:semiHidden="1" w:unhideWhenUsed="1"/>
+    <w:lsdException w:name="E-mail Signature" w:semiHidden="1" w:unhideWhenUsed="1"/>
+    <w:lsdException w:name="HTML Top of Form" w:semiHidden="1" w:unhideWhenUsed="1"/>
+    <w:lsdException w:name="HTML Bottom of Form" w:semiHidden="1" w:unhideWhenUsed="1"/>
+    <w:lsdException w:name="Normal (Web)" w:semiHidden="1" w:unhideWhenUsed="1"/>
+    <w:lsdException w:name="HTML Acronym" w:semiHidden="1" w:unhideWhenUsed="1"/>
+    <w:lsdException w:name="HTML Address" w:semiHidden="1" w:unhideWhenUsed="1"/>
+    <w:lsdException w:name="HTML Cite" w:semiHidden="1" w:unhideWhenUsed="1"/>
+    <w:lsdException w:name="HTML Code" w:semiHidden="1" w:unhideWhenUsed="1"/>
+    <w:lsdException w:name="HTML Definition" w:semiHidden="1" w:unhideWhenUsed="1"/>
+    <w:lsdException w:name="HTML Keyboard" w:semiHidden="1" w:unhideWhenUsed="1"/>
+    <w:lsdException w:name="HTML Preformatted" w:semiHidden="1" w:unhideWhenUsed="1"/>
+    <w:lsdException w:name="HTML Sample" w:semiHidden="1" w:unhideWhenUsed="1"/>
+    <w:lsdException w:name="HTML Typewriter" w:semiHidden="1" w:unhideWhenUsed="1"/>
+    <w:lsdException w:name="HTML Variable" w:semiHidden="1" w:unhideWhenUsed="1"/>
+    <w:lsdException w:name="Normal Table" w:semiHidden="1" w:unhideWhenUsed="1"/>
+    <w:lsdException w:name="annotation subject" w:semiHidden="1" w:unhideWhenUsed="1"/>
+    <w:lsdException w:name="No List" w:semiHidden="1" w:unhideWhenUsed="1"/>
+    <w:lsdException w:name="Outline List 1" w:semiHidden="1" w:unhideWhenUsed="1"/>
+    <w:lsdException w:name="Outline List 2" w:semiHidden="1" w:unhideWhenUsed="1"/>
+    <w:lsdException w:name="Outline List 3" w:semiHidden="1" w:unhideWhenUsed="1"/>
+    <w:lsdException w:name="Table Simple 1" w:semiHidden="1" w:unhideWhenUsed="1"/>
+    <w:lsdException w:name="Table Simple 2" w:semiHidden="1" w:unhideWhenUsed="1"/>
+    <w:lsdException w:name="Table Simple 3" w:semiHidden="1" w:unhideWhenUsed="1"/>
+    <w:lsdException w:name="Table Classic 1" w:semiHidden="1" w:unhideWhenUsed="1"/>
+    <w:lsdException w:name="Table Classic 2" w:semiHidden="1" w:unhideWhenUsed="1"/>
+    <w:lsdException w:name="Table Classic 3" w:semiHidden="1" w:unhideWhenUsed="1"/>
+    <w:lsdException w:name="Table Classic 4" w:semiHidden="1" w:unhideWhenUsed="1"/>
+    <w:lsdException w:name="Table Colorful 1" w:semiHidden="1" w:unhideWhenUsed="1"/>
+    <w:lsdException w:name="Table Colorful 2" w:semiHidden="1" w:unhideWhenUsed="1"/>
+    <w:lsdException w:name="Table Colorful 3" w:semiHidden="1" w:unhideWhenUsed="1"/>
+    <w:lsdException w:name="Table Columns 1" w:semiHidden="1" w:unhideWhenUsed="1"/>
+    <w:lsdException w:name="Table Columns 2" w:semiHidden="1" w:unhideWhenUsed="1"/>
+    <w:lsdException w:name="Table Columns 3" w:semiHidden="1" w:unhideWhenUsed="1"/>
+    <w:lsdException w:name="Table Columns 4" w:semiHidden="1" w:unhideWhenUsed="1"/>
+    <w:lsdException w:name="Table Columns 5" w:semiHidden="1" w:unhideWhenUsed="1"/>
+    <w:lsdException w:name="Table Grid 1" w:semiHidden="1" w:unhideWhenUsed="1"/>
+    <w:lsdException w:name="Table Grid 2" w:semiHidden="1" w:unhideWhenUsed="1"/>
+    <w:lsdException w:name="Table Grid 3" w:semiHidden="1" w:unhideWhenUsed="1"/>
+    <w:lsdException w:name="Table Grid 4" w:semiHidden="1" w:unhideWhenUsed="1"/>
+    <w:lsdException w:name="Table Grid 5" w:semiHidden="1" w:unhideWhenUsed="1"/>
+    <w:lsdException w:name="Table Grid 6" w:semiHidden="1" w:unhideWhenUsed="1"/>
+    <w:lsdException w:name="Table Grid 7" w:semiHidden="1" w:unhideWhenUsed="1"/>
+    <w:lsdException w:name="Table Grid 8" w:semiHidden="1" w:unhideWhenUsed="1"/>
+    <w:lsdException w:name="Table List 1" w:semiHidden="1" w:unhideWhenUsed="1"/>
+    <w:lsdException w:name="Table List 2" w:semiHidden="1" w:unhideWhenUsed="1"/>
+    <w:lsdException w:name="Table List 3" w:semiHidden="1" w:unhideWhenUsed="1"/>
+    <w:lsdException w:name="Table List 4" w:semiHidden="1" w:unhideWhenUsed="1"/>
+    <w:lsdException w:name="Table List 5" w:semiHidden="1" w:unhideWhenUsed="1"/>
+    <w:lsdException w:name="Table List 6" w:semiHidden="1" w:unhideWhenUsed="1"/>
+    <w:lsdException w:name="Table List 7" w:semiHidden="1" w:unhideWhenUsed="1"/>
+    <w:lsdException w:name="Table List 8" w:semiHidden="1" w:unhideWhenUsed="1"/>
+    <w:lsdException w:name="Table 3D effects 1" w:semiHidden="1" w:unhideWhenUsed="1"/>
+    <w:lsdException w:name="Table 3D effects 2" w:semiHidden="1" w:unhideWhenUsed="1"/>
+    <w:lsdException w:name="Table 3D effects 3" w:semiHidden="1" w:unhideWhenUsed="1"/>
+    <w:lsdException w:name="Table Contemporary" w:semiHidden="1" w:unhideWhenUsed="1"/>
+    <w:lsdException w:name="Table Elegant" w:semiHidden="1" w:unhideWhenUsed="1"/>
+    <w:lsdException w:name="Table Professional" w:semiHidden="1" w:unhideWhenUsed="1"/>
+    <w:lsdException w:name="Table Subtle 1" w:semiHidden="1" w:unhideWhenUsed="1"/>
+    <w:lsdException w:name="Table Subtle 2" w:semiHidden="1" w:unhideWhenUsed="1"/>
+    <w:lsdException w:name="Table Web 1" w:semiHidden="1" w:unhideWhenUsed="1"/>
+    <w:lsdException w:name="Table Web 2" w:semiHidden="1" w:unhideWhenUsed="1"/>
+    <w:lsdException w:name="Table Web 3" w:semiHidden="1" w:unhideWhenUsed="1"/>
+    <w:lsdException w:name="Balloon Text" w:semiHidden="1" w:unhideWhenUsed="1"/>
+    <w:lsdException w:name="Table Grid" w:uiPriority="59"/>
+    <w:lsdException w:name="Table Theme" w:semiHidden="1" w:unhideWhenUsed="1"/>
+    <w:lsdException w:name="Placeholder Text" w:semiHidden="1"/>
+    <w:lsdException w:name="No Spacing" w:uiPriority="1" w:qFormat="1"/>
+    <w:lsdException w:name="Light Shading" w:uiPriority="60"/>
+    <w:lsdException w:name="Light List" w:uiPriority="61"/>
+    <w:lsdException w:name="Light Grid" w:uiPriority="62"/>
+    <w:lsdException w:name="Medium Shading 1" w:uiPriority="63"/>
+    <w:lsdException w:name="Medium Shading 2" w:uiPriority="64"/>
+    <w:lsdException w:name="Medium List 1" w:uiPriority="65"/>
+    <w:lsdException w:name="Medium List 2" w:uiPriority="66"/>
+    <w:lsdException w:name="Medium Grid 1" w:uiPriority="67"/>
+    <w:lsdException w:name="Medium Grid 2" w:uiPriority="68"/>
+    <w:lsdException w:name="Medium Grid 3" w:uiPriority="69"/>
+    <w:lsdException w:name="Dark List" w:uiPriority="70"/>
+    <w:lsdException w:name="Colorful Shading" w:uiPriority="71"/>
+    <w:lsdException w:name="Colorful List" w:uiPriority="72"/>
+    <w:lsdException w:name="Colorful Grid" w:uiPriority="73"/>
+    <w:lsdException w:name="Light Shading Accent 1" w:uiPriority="60"/>
+    <w:lsdException w:name="Light List Accent 1" w:uiPriority="61"/>
+    <w:lsdException w:name="Light Grid Accent 1" w:uiPriority="62"/>
+    <w:lsdException w:name="Medium Shading 1 Accent 1" w:uiPriority="63"/>
+    <w:lsdException w:name="Medium Shading 2 Accent 1" w:uiPriority="64"/>
+    <w:lsdException w:name="Medium List 1 Accent 1" w:uiPriority="65"/>
+    <w:lsdException w:name="Revision" w:semiHidden="1"/>
+    <w:lsdException w:name="List Paragraph" w:uiPriority="34" w:qFormat="1"/>
+    <w:lsdException w:name="Quote" w:uiPriority="29" w:qFormat="1"/>
+    <w:lsdException w:name="Intense Quote" w:uiPriority="30" w:qFormat="1"/>
+    <w:lsdException w:name="Medium List 2 Accent 1" w:uiPriority="66"/>
+    <w:lsdException w:name="Medium Grid 1 Accent 1" w:uiPriority="67"/>
+    <w:lsdException w:name="Medium Grid 2 Accent 1" w:uiPriority="68"/>
+    <w:lsdException w:name="Medium Grid 3 Accent 1" w:uiPriority="69"/>
+    <w:lsdException w:name="Dark List Accent 1" w:uiPriority="70"/>
+    <w:lsdException w:name="Colorful Shading Accent 1" w:uiPriority="71"/>
+    <w:lsdException w:name="Colorful List Accent 1" w:uiPriority="72"/>
+    <w:lsdException w:name="Colorful Grid Accent 1" w:uiPriority="73"/>
+    <w:lsdException w:name="Light Shading Accent 2" w:uiPriority="60"/>
+    <w:lsdException w:name="Light List Accent 2" w:uiPriority="61"/>
+    <w:lsdException w:name="Light Grid Accent 2" w:uiPriority="62"/>
+    <w:lsdException w:name="Medium Shading 1 Accent 2" w:uiPriority="63"/>
+    <w:lsdException w:name="Medium Shading 2 Accent 2" w:uiPriority="64"/>
+    <w:lsdException w:name="Medium List 1 Accent 2" w:uiPriority="65"/>
+    <w:lsdException w:name="Medium List 2 Accent 2" w:uiPriority="66"/>
+    <w:lsdException w:name="Medium Grid 1 Accent 2" w:uiPriority="67"/>
+    <w:lsdException w:name="Medium Grid 2 Accent 2" w:uiPriority="68"/>
+    <w:lsdException w:name="Medium Grid 3 Accent 2" w:uiPriority="69"/>
+    <w:lsdException w:name="Dark List Accent 2" w:uiPriority="70"/>
+    <w:lsdException w:name="Colorful Shading Accent 2" w:uiPriority="71"/>
+    <w:lsdException w:name="Colorful List Accent 2" w:uiPriority="72"/>
+    <w:lsdException w:name="Colorful Grid Accent 2" w:uiPriority="73"/>
+    <w:lsdException w:name="Light Shading Accent 3" w:uiPriority="60"/>
+    <w:lsdException w:name="Light List Accent 3" w:uiPriority="61"/>
+    <w:lsdException w:name="Light Grid Accent 3" w:uiPriority="62"/>
+    <w:lsdException w:name="Medium Shading 1 Accent 3" w:uiPriority="63"/>
+    <w:lsdException w:name="Medium Shading 2 Accent 3" w:uiPriority="64"/>
+    <w:lsdException w:name="Medium List 1 Accent 3" w:uiPriority="65"/>
+    <w:lsdException w:name="Medium List 2 Accent 3" w:uiPriority="66"/>
+    <w:lsdException w:name="Medium Grid 1 Accent 3" w:uiPriority="67"/>
+    <w:lsdException w:name="Medium Grid 2 Accent 3" w:uiPriority="68"/>
+    <w:lsdException w:name="Medium Grid 3 Accent 3" w:uiPriority="69"/>
+    <w:lsdException w:name="Dark List Accent 3" w:uiPriority="70"/>
+    <w:lsdException w:name="Colorful Shading Accent 3" w:uiPriority="71"/>
+    <w:lsdException w:name="Colorful List Accent 3" w:uiPriority="72"/>
+    <w:lsdException w:name="Colorful Grid Accent 3" w:uiPriority="73"/>
+    <w:lsdException w:name="Light Shading Accent 4" w:uiPriority="60"/>
+    <w:lsdException w:name="Light List Accent 4" w:uiPriority="61"/>
+    <w:lsdException w:name="Light Grid Accent 4" w:uiPriority="62"/>
+    <w:lsdException w:name="Medium Shading 1 Accent 4" w:uiPriority="63"/>
+    <w:lsdException w:name="Medium Shading 2 Accent 4" w:uiPriority="64"/>
+    <w:lsdException w:name="Medium List 1 Accent 4" w:uiPriority="65"/>
+    <w:lsdException w:name="Medium List 2 Accent 4" w:uiPriority="66"/>
+    <w:lsdException w:name="Medium Grid 1 Accent 4" w:uiPriority="67"/>
+    <w:lsdException w:name="Medium Grid 2 Accent 4" w:uiPriority="68"/>
+    <w:lsdException w:name="Medium Grid 3 Accent 4" w:uiPriority="69"/>
+    <w:lsdException w:name="Dark List Accent 4" w:uiPriority="70"/>
+    <w:lsdException w:name="Colorful Shading Accent 4" w:uiPriority="71"/>
+    <w:lsdException w:name="Colorful List Accent 4" w:uiPriority="72"/>
+    <w:lsdException w:name="Colorful Grid Accent 4" w:uiPriority="73"/>
+    <w:lsdException w:name="Light Shading Accent 5" w:uiPriority="60"/>
+    <w:lsdException w:name="Light List Accent 5" w:uiPriority="61"/>
+    <w:lsdException w:name="Light Grid Accent 5" w:uiPriority="62"/>
+    <w:lsdException w:name="Medium Shading 1 Accent 5" w:uiPriority="63"/>
+    <w:lsdException w:name="Medium Shading 2 Accent 5" w:uiPriority="64"/>
+    <w:lsdException w:name="Medium List 1 Accent 5" w:uiPriority="65"/>
+    <w:lsdException w:name="Medium List 2 Accent 5" w:uiPriority="66"/>
+    <w:lsdException w:name="Medium Grid 1 Accent 5" w:uiPriority="67"/>
+    <w:lsdException w:name="Medium Grid 2 Accent 5" w:uiPriority="68"/>
+    <w:lsdException w:name="Medium Grid 3 Accent 5" w:uiPriority="69"/>
+    <w:lsdException w:name="Dark List Accent 5" w:uiPriority="70"/>
+    <w:lsdException w:name="Colorful Shading Accent 5" w:uiPriority="71"/>
+    <w:lsdException w:name="Colorful List Accent 5" w:uiPriority="72"/>
+    <w:lsdException w:name="Colorful Grid Accent 5" w:uiPriority="73"/>
+    <w:lsdException w:name="Light Shading Accent 6" w:uiPriority="60"/>
+    <w:lsdException w:name="Light List Accent 6" w:uiPriority="61"/>
+    <w:lsdException w:name="Light Grid Accent 6" w:uiPriority="62"/>
+    <w:lsdException w:name="Medium Shading 1 Accent 6" w:uiPriority="63"/>
+    <w:lsdException w:name="Medium Shading 2 Accent 6" w:uiPriority="64"/>
+    <w:lsdException w:name="Medium List 1 Accent 6" w:uiPriority="65"/>
+    <w:lsdException w:name="Medium List 2 Accent 6" w:uiPriority="66"/>
+    <w:lsdException w:name="Medium Grid 1 Accent 6" w:uiPriority="67"/>
+    <w:lsdException w:name="Medium Grid 2 Accent 6" w:uiPriority="68"/>
+    <w:lsdException w:name="Medium Grid 3 Accent 6" w:uiPriority="69"/>
+    <w:lsdException w:name="Dark List Accent 6" w:uiPriority="70"/>
+    <w:lsdException w:name="Colorful Shading Accent 6" w:uiPriority="71"/>
+    <w:lsdException w:name="Colorful List Accent 6" w:uiPriority="72"/>
+    <w:lsdException w:name="Colorful Grid Accent 6" w:uiPriority="73"/>
+    <w:lsdException w:name="Subtle Emphasis" w:uiPriority="19" w:qFormat="1"/>
+    <w:lsdException w:name="Intense Emphasis" w:uiPriority="21" w:qFormat="1"/>
+    <w:lsdException w:name="Subtle Reference" w:uiPriority="31" w:qFormat="1"/>
+    <w:lsdException w:name="Intense Reference" w:uiPriority="32" w:qFormat="1"/>
+    <w:lsdException w:name="Book Title" w:uiPriority="33" w:qFormat="1"/>
+    <w:lsdException w:name="Bibliography" w:semiHidden="1" w:uiPriority="37" w:unhideWhenUsed="1"/>
+    <w:lsdException w:name="TOC Heading" w:semiHidden="1" w:uiPriority="39" w:unhideWhenUsed="1" w:qFormat="1"/>
+    <w:lsdException w:name="Plain Table 1" w:uiPriority="41"/>
+    <w:lsdException w:name="Plain Table 2" w:uiPriority="42"/>
+    <w:lsdException w:name="Plain Table 3" w:uiPriority="43"/>
+    <w:lsdException w:name="Plain Table 4" w:uiPriority="44"/>
+    <w:lsdException w:name="Plain Table 5" w:uiPriority="45"/>
+    <w:lsdException w:name="Grid Table Light" w:uiPriority="40"/>
+    <w:lsdException w:name="Grid Table 1 Light" w:uiPriority="46"/>
+    <w:lsdException w:name="Grid Table 2" w:uiPriority="47"/>
+    <w:lsdException w:name="Grid Table 3" w:uiPriority="48"/>
+    <w:lsdException w:name="Grid Table 4" w:uiPriority="49"/>
+    <w:lsdException w:name="Grid Table 5 Dark" w:uiPriority="50"/>
+    <w:lsdException w:name="Grid Table 6 Colorful" w:uiPriority="51"/>
+    <w:lsdException w:name="Grid Table 7 Colorful" w:uiPriority="52"/>
+    <w:lsdException w:name="Grid Table 1 Light Accent 1" w:uiPriority="46"/>
+    <w:lsdException w:name="Grid Table 2 Accent 1" w:uiPriority="47"/>
+    <w:lsdException w:name="Grid Table 3 Accent 1" w:uiPriority="48"/>
+    <w:lsdException w:name="Grid Table 4 Accent 1" w:uiPriority="49"/>
+    <w:lsdException w:name="Grid Table 5 Dark Accent 1" w:uiPriority="50"/>
+    <w:lsdException w:name="Grid Table 6 Colorful Accent 1" w:uiPriority="51"/>
+    <w:lsdException w:name="Grid Table 7 Colorful Accent 1" w:uiPriority="52"/>
+    <w:lsdException w:name="Grid Table 1 Light Accent 2" w:uiPriority="46"/>
+    <w:lsdException w:name="Grid Table 2 Accent 2" w:uiPriority="47"/>
+    <w:lsdException w:name="Grid Table 3 Accent 2" w:uiPriority="48"/>
+    <w:lsdException w:name="Grid Table 4 Accent 2" w:uiPriority="49"/>
+    <w:lsdException w:name="Grid Table 5 Dark Accent 2" w:uiPriority="50"/>
+    <w:lsdException w:name="Grid Table 6 Colorful Accent 2" w:uiPriority="51"/>
+    <w:lsdException w:name="Grid Table 7 Colorful Accent 2" w:uiPriority="52"/>
+    <w:lsdException w:name="Grid Table 1 Light Accent 3" w:uiPriority="46"/>
+    <w:lsdException w:name="Grid Table 2 Accent 3" w:uiPriority="47"/>
+    <w:lsdException w:name="Grid Table 3 Accent 3" w:uiPriority="48"/>
+    <w:lsdException w:name="Grid Table 4 Accent 3" w:uiPriority="49"/>
+    <w:lsdException w:name="Grid Table 5 Dark Accent 3" w:uiPriority="50"/>
+    <w:lsdException w:name="Grid Table 6 Colorful Accent 3" w:uiPriority="51"/>
+    <w:lsdException w:name="Grid Table 7 Colorful Accent 3" w:uiPriority="52"/>
+    <w:lsdException w:name="Grid Table 1 Light Accent 4" w:uiPriority="46"/>
+    <w:lsdException w:name="Grid Table 2 Accent 4" w:uiPriority="47"/>
+    <w:lsdException w:name="Grid Table 3 Accent 4" w:uiPriority="48"/>
+    <w:lsdException w:name="Grid Table 4 Accent 4" w:uiPriority="49"/>
+    <w:lsdException w:name="Grid Table 5 Dark Accent 4" w:uiPriority="50"/>
+    <w:lsdException w:name="Grid Table 6 Colorful Accent 4" w:uiPriority="51"/>
+    <w:lsdException w:name="Grid Table 7 Colorful Accent 4" w:uiPriority="52"/>
+    <w:lsdException w:name="Grid Table 1 Light Accent 5" w:uiPriority="46"/>
+    <w:lsdException w:name="Grid Table 2 Accent 5" w:uiPriority="47"/>
+    <w:lsdException w:name="Grid Table 3 Accent 5" w:uiPriority="48"/>
+    <w:lsdException w:name="Grid Table 4 Accent 5" w:uiPriority="49"/>
+    <w:lsdException w:name="Grid Table 5 Dark Accent 5" w:uiPriority="50"/>
+    <w:lsdException w:name="Grid Table 6 Colorful Accent 5" w:uiPriority="51"/>
+    <w:lsdException w:name="Grid Table 7 Colorful Accent 5" w:uiPriority="52"/>
+    <w:lsdException w:name="Grid Table 1 Light Accent 6" w:uiPriority="46"/>
+    <w:lsdException w:name="Grid Table 2 Accent 6" w:uiPriority="47"/>
+    <w:lsdException w:name="Grid Table 3 Accent 6" w:uiPriority="48"/>
+    <w:lsdException w:name="Grid Table 4 Accent 6" w:uiPriority="49"/>
+    <w:lsdException w:name="Grid Table 5 Dark Accent 6" w:uiPriority="50"/>
+    <w:lsdException w:name="Grid Table 6 Colorful Accent 6" w:uiPriority="51"/>
+    <w:lsdException w:name="Grid Table 7 Colorful Accent 6" w:uiPriority="52"/>
+    <w:lsdException w:name="List Table 1 Light" w:uiPriority="46"/>
+    <w:lsdException w:name="List Table 2" w:uiPriority="47"/>
+    <w:lsdException w:name="List Table 3" w:uiPriority="48"/>
+    <w:lsdException w:name="List Table 4" w:uiPriority="49"/>
+    <w:lsdException w:name="List Table 5 Dark" w:uiPriority="50"/>
+    <w:lsdException w:name="List Table 6 Colorful" w:uiPriority="51"/>
+    <w:lsdException w:name="List Table 7 Colorful" w:uiPriority="52"/>
+    <w:lsdException w:name="List Table 1 Light Accent 1" w:uiPriority="46"/>
+    <w:lsdException w:name="List Table 2 Accent 1" w:uiPriority="47"/>
+    <w:lsdException w:name="List Table 3 Accent 1" w:uiPriority="48"/>
+    <w:lsdException w:name="List Table 4 Accent 1" w:uiPriority="49"/>
+    <w:lsdException w:name="List Table 5 Dark Accent 1" w:uiPriority="50"/>
+    <w:lsdException w:name="List Table 6 Colorful Accent 1" w:uiPriority="51"/>
+    <w:lsdException w:name="List Table 7 Colorful Accent 1" w:uiPriority="52"/>
+    <w:lsdException w:name="List Table 1 Light Accent 2" w:uiPriority="46"/>
+    <w:lsdException w:name="List Table 2 Accent 2" w:uiPriority="47"/>
+    <w:lsdException w:name="List Table 3 Accent 2" w:uiPriority="48"/>
+    <w:lsdException w:name="List Table 4 Accent 2" w:uiPriority="49"/>
+    <w:lsdException w:name="List Table 5 Dark Accent 2" w:uiPriority="50"/>
+    <w:lsdException w:name="List Table 6 Colorful Accent 2" w:uiPriority="51"/>
+    <w:lsdException w:name="List Table 7 Colorful Accent 2" w:uiPriority="52"/>
+    <w:lsdException w:name="List Table 1 Light Accent 3" w:uiPriority="46"/>
+    <w:lsdException w:name="List Table 2 Accent 3" w:uiPriority="47"/>
+    <w:lsdException w:name="List Table 3 Accent 3" w:uiPriority="48"/>
+    <w:lsdException w:name="List Table 4 Accent 3" w:uiPriority="49"/>
+    <w:lsdException w:name="List Table 5 Dark Accent 3" w:uiPriority="50"/>
+    <w:lsdException w:name="List Table 6 Colorful Accent 3" w:uiPriority="51"/>
+    <w:lsdException w:name="List Table 7 Colorful Accent 3" w:uiPriority="52"/>
+    <w:lsdException w:name="List Table 1 Light Accent 4" w:uiPriority="46"/>
+    <w:lsdException w:name="List Table 2 Accent 4" w:uiPriority="47"/>
+    <w:lsdException w:name="List Table 3 Accent 4" w:uiPriority="48"/>
+    <w:lsdException w:name="List Table 4 Accent 4" w:uiPriority="49"/>
+    <w:lsdException w:name="List Table 5 Dark Accent 4" w:uiPriority="50"/>
+    <w:lsdException w:name="List Table 6 Colorful Accent 4" w:uiPriority="51"/>
+    <w:lsdException w:name="List Table 7 Colorful Accent 4" w:uiPriority="52"/>
+    <w:lsdException w:name="List Table 1 Light Accent 5" w:uiPriority="46"/>
+    <w:lsdException w:name="List Table 2 Accent 5" w:uiPriority="47"/>
+    <w:lsdException w:name="List Table 3 Accent 5" w:uiPriority="48"/>
+    <w:lsdException w:name="List Table 4 Accent 5" w:uiPriority="49"/>
+    <w:lsdException w:name="List Table 5 Dark Accent 5" w:uiPriority="50"/>
+    <w:lsdException w:name="List Table 6 Colorful Accent 5" w:uiPriority="51"/>
+    <w:lsdException w:name="List Table 7 Colorful Accent 5" w:uiPriority="52"/>
+    <w:lsdException w:name="List Table 1 Light Accent 6" w:uiPriority="46"/>
+    <w:lsdException w:name="List Table 2 Accent 6" w:uiPriority="47"/>
+    <w:lsdException w:name="List Table 3 Accent 6" w:uiPriority="48"/>
+    <w:lsdException w:name="List Table 4 Accent 6" w:uiPriority="49"/>
+    <w:lsdException w:name="List Table 5 Dark Accent 6" w:uiPriority="50"/>
+    <w:lsdException w:name="List Table 6 Colorful Accent 6" w:uiPriority="51"/>
+    <w:lsdException w:name="List Table 7 Colorful Accent 6" w:uiPriority="52"/>
   </w:latentStyles>
   <w:style w:type="paragraph" w:default="1" w:styleId="Normal">
     <w:name w:val="Normal"/>
@@ -6026,7 +5539,7 @@
 </file>
 
 <file path=customXml/itemProps1.xml><?xml version="1.0" encoding="utf-8"?>
-<ds:datastoreItem xmlns:ds="http://schemas.openxmlformats.org/officeDocument/2006/customXml" ds:itemID="{9DD503CB-0BB5-42BF-9015-77886B60D3FA}">
+<ds:datastoreItem xmlns:ds="http://schemas.openxmlformats.org/officeDocument/2006/customXml" ds:itemID="{112F2E5A-0BB2-431B-9361-CADC26FF2401}">
   <ds:schemaRefs>
     <ds:schemaRef ds:uri="http://schemas.openxmlformats.org/officeDocument/2006/bibliography"/>
   </ds:schemaRefs>

</xml_diff>